<commit_message>
Modification des fichiers ajouts des tests
</commit_message>
<xml_diff>
--- a/Redaction/Plan de développement du logiciel-1.0 -Mialon, Long, Demolliens.docx
+++ b/Redaction/Plan de développement du logiciel-1.0 -Mialon, Long, Demolliens.docx
@@ -5756,6 +5756,26 @@
     </w:p>
     <w:p>
       <w:pPr>
+        <w:rPr>
+          <w:ins w:id="10" w:author="Pierre Demolliens" w:date="2019-02-05T13:50:00Z"/>
+          <w:rFonts w:asciiTheme="majorHAnsi" w:eastAsiaTheme="majorEastAsia" w:hAnsiTheme="majorHAnsi" w:cstheme="majorBidi"/>
+          <w:sz w:val="24"/>
+          <w:szCs w:val="26"/>
+        </w:rPr>
+      </w:pPr>
+      <w:bookmarkStart w:id="11" w:name="_Toc513210796"/>
+      <w:bookmarkStart w:id="12" w:name="_Toc532117005"/>
+      <w:ins w:id="13" w:author="Pierre Demolliens" w:date="2019-02-05T13:50:00Z">
+        <w:r>
+          <w:rPr>
+            <w:sz w:val="24"/>
+          </w:rPr>
+          <w:br w:type="page"/>
+        </w:r>
+      </w:ins>
+    </w:p>
+    <w:p>
+      <w:pPr>
         <w:pStyle w:val="Titre2"/>
         <w:numPr>
           <w:ilvl w:val="2"/>
@@ -5766,8 +5786,8 @@
           <w:sz w:val="24"/>
         </w:rPr>
       </w:pPr>
-      <w:bookmarkStart w:id="10" w:name="_Toc513210796"/>
-      <w:bookmarkStart w:id="11" w:name="_Toc532117005"/>
+      <w:bookmarkStart w:id="14" w:name="_GoBack"/>
+      <w:bookmarkEnd w:id="14"/>
       <w:r>
         <w:rPr>
           <w:color w:val="auto"/>
@@ -5776,15 +5796,15 @@
         <w:lastRenderedPageBreak/>
         <w:t>LIVRABLES</w:t>
       </w:r>
-      <w:bookmarkEnd w:id="10"/>
       <w:bookmarkEnd w:id="11"/>
+      <w:bookmarkEnd w:id="12"/>
     </w:p>
     <w:p/>
     <w:p>
       <w:pPr>
         <w:ind w:left="360"/>
         <w:rPr>
-          <w:del w:id="12" w:author="Pierre Demolliens" w:date="2019-02-04T16:23:00Z"/>
+          <w:del w:id="15" w:author="Pierre Demolliens" w:date="2019-02-04T16:23:00Z"/>
           <w:rFonts w:cstheme="minorHAnsi"/>
           <w:i/>
         </w:rPr>
@@ -5792,17 +5812,17 @@
       <w:r>
         <w:t xml:space="preserve">Les livrables sont définis dans la procédure </w:t>
       </w:r>
-      <w:ins w:id="13" w:author="Pierre Demolliens" w:date="2019-02-04T16:22:00Z">
+      <w:ins w:id="16" w:author="Pierre Demolliens" w:date="2019-02-04T16:22:00Z">
         <w:r>
           <w:t xml:space="preserve">du cycle en </w:t>
         </w:r>
       </w:ins>
-      <w:ins w:id="14" w:author="Pierre Demolliens" w:date="2019-02-04T16:23:00Z">
+      <w:ins w:id="17" w:author="Pierre Demolliens" w:date="2019-02-04T16:23:00Z">
         <w:r>
           <w:t xml:space="preserve">V. </w:t>
         </w:r>
       </w:ins>
-      <w:del w:id="15" w:author="Pierre Demolliens" w:date="2019-02-04T16:23:00Z">
+      <w:del w:id="18" w:author="Pierre Demolliens" w:date="2019-02-04T16:23:00Z">
         <w:r>
           <w:rPr>
             <w:rFonts w:cstheme="minorHAnsi"/>
@@ -5827,13 +5847,8 @@
           <w:rFonts w:cstheme="minorHAnsi"/>
           <w:i/>
         </w:rPr>
-        <w:pPrChange w:id="16" w:author="Pierre Demolliens" w:date="2019-02-04T16:23:00Z">
-          <w:pPr>
-            <w:ind w:left="360"/>
-          </w:pPr>
-        </w:pPrChange>
-      </w:pPr>
-      <w:del w:id="17" w:author="Pierre Demolliens" w:date="2019-02-04T16:23:00Z">
+      </w:pPr>
+      <w:del w:id="19" w:author="Pierre Demolliens" w:date="2019-02-04T16:23:00Z">
         <w:r>
           <w:rPr>
             <w:rFonts w:cstheme="minorHAnsi"/>
@@ -5853,6 +5868,7 @@
       <w:pPr>
         <w:ind w:left="360"/>
         <w:rPr>
+          <w:del w:id="20" w:author="Pierre Demolliens" w:date="2019-02-05T13:49:00Z"/>
           <w:rFonts w:cstheme="minorHAnsi"/>
         </w:rPr>
       </w:pPr>
@@ -5865,16 +5881,16 @@
           <w:numId w:val="1"/>
         </w:numPr>
         <w:rPr>
-          <w:del w:id="18" w:author="Pierre Demolliens" w:date="2019-02-04T16:23:00Z"/>
+          <w:del w:id="21" w:author="Pierre Demolliens" w:date="2019-02-04T16:23:00Z"/>
           <w:color w:val="auto"/>
           <w:sz w:val="24"/>
         </w:rPr>
       </w:pPr>
-      <w:bookmarkStart w:id="19" w:name="_Toc513210797"/>
-      <w:bookmarkStart w:id="20" w:name="_Toc532117006"/>
-      <w:bookmarkStart w:id="21" w:name="_Hlk513214073"/>
-      <w:bookmarkStart w:id="22" w:name="_Hlk513130702"/>
-      <w:del w:id="23" w:author="Pierre Demolliens" w:date="2019-02-04T16:23:00Z">
+      <w:bookmarkStart w:id="22" w:name="_Toc513210797"/>
+      <w:bookmarkStart w:id="23" w:name="_Toc532117006"/>
+      <w:bookmarkStart w:id="24" w:name="_Hlk513214073"/>
+      <w:bookmarkStart w:id="25" w:name="_Hlk513130702"/>
+      <w:del w:id="26" w:author="Pierre Demolliens" w:date="2019-02-04T16:23:00Z">
         <w:r>
           <w:rPr>
             <w:color w:val="auto"/>
@@ -5882,14 +5898,14 @@
           </w:rPr>
           <w:delText>REVUES</w:delText>
         </w:r>
-        <w:bookmarkEnd w:id="19"/>
-        <w:bookmarkEnd w:id="20"/>
+        <w:bookmarkEnd w:id="22"/>
+        <w:bookmarkEnd w:id="23"/>
       </w:del>
     </w:p>
     <w:p>
       <w:pPr>
         <w:rPr>
-          <w:del w:id="24" w:author="Pierre Demolliens" w:date="2019-02-04T16:23:00Z"/>
+          <w:del w:id="27" w:author="Pierre Demolliens" w:date="2019-02-04T16:23:00Z"/>
         </w:rPr>
       </w:pPr>
     </w:p>
@@ -5901,14 +5917,14 @@
           <w:numId w:val="1"/>
         </w:numPr>
         <w:rPr>
-          <w:del w:id="25" w:author="Pierre Demolliens" w:date="2019-02-04T16:23:00Z"/>
+          <w:del w:id="28" w:author="Pierre Demolliens" w:date="2019-02-04T16:23:00Z"/>
           <w:color w:val="auto"/>
           <w:sz w:val="24"/>
         </w:rPr>
       </w:pPr>
-      <w:bookmarkStart w:id="26" w:name="_Toc513210798"/>
-      <w:bookmarkStart w:id="27" w:name="_Toc532117007"/>
-      <w:del w:id="28" w:author="Pierre Demolliens" w:date="2019-02-04T16:23:00Z">
+      <w:bookmarkStart w:id="29" w:name="_Toc513210798"/>
+      <w:bookmarkStart w:id="30" w:name="_Toc532117007"/>
+      <w:del w:id="31" w:author="Pierre Demolliens" w:date="2019-02-04T16:23:00Z">
         <w:r>
           <w:rPr>
             <w:color w:val="auto"/>
@@ -5916,14 +5932,14 @@
           </w:rPr>
           <w:delText>Etapes</w:delText>
         </w:r>
-        <w:bookmarkEnd w:id="26"/>
-        <w:bookmarkEnd w:id="27"/>
+        <w:bookmarkEnd w:id="29"/>
+        <w:bookmarkEnd w:id="30"/>
       </w:del>
     </w:p>
     <w:p>
       <w:pPr>
         <w:rPr>
-          <w:del w:id="29" w:author="Pierre Demolliens" w:date="2019-02-04T16:23:00Z"/>
+          <w:del w:id="32" w:author="Pierre Demolliens" w:date="2019-02-04T16:23:00Z"/>
         </w:rPr>
       </w:pPr>
     </w:p>
@@ -5931,10 +5947,10 @@
       <w:pPr>
         <w:ind w:left="360"/>
         <w:rPr>
-          <w:del w:id="30" w:author="Pierre Demolliens" w:date="2019-02-04T16:23:00Z"/>
+          <w:del w:id="33" w:author="Pierre Demolliens" w:date="2019-02-04T16:23:00Z"/>
         </w:rPr>
       </w:pPr>
-      <w:del w:id="31" w:author="Pierre Demolliens" w:date="2019-02-04T16:23:00Z">
+      <w:del w:id="34" w:author="Pierre Demolliens" w:date="2019-02-04T16:23:00Z">
         <w:r>
           <w:delText>Les revues sont effectuées à la fin des étapes suivantes :</w:delText>
         </w:r>
@@ -5953,7 +5969,7 @@
       </w:tblGrid>
       <w:tr>
         <w:trPr>
-          <w:del w:id="32" w:author="Pierre Demolliens" w:date="2019-02-04T16:23:00Z"/>
+          <w:del w:id="35" w:author="Pierre Demolliens" w:date="2019-02-04T16:23:00Z"/>
         </w:trPr>
         <w:tc>
           <w:tcPr>
@@ -5964,13 +5980,13 @@
             <w:pPr>
               <w:jc w:val="center"/>
               <w:rPr>
-                <w:del w:id="33" w:author="Pierre Demolliens" w:date="2019-02-04T16:23:00Z"/>
+                <w:del w:id="36" w:author="Pierre Demolliens" w:date="2019-02-04T16:23:00Z"/>
                 <w:rFonts w:cstheme="minorHAnsi"/>
                 <w:b/>
                 <w:color w:val="FFFFFF" w:themeColor="background1"/>
               </w:rPr>
             </w:pPr>
-            <w:del w:id="34" w:author="Pierre Demolliens" w:date="2019-02-04T16:23:00Z">
+            <w:del w:id="37" w:author="Pierre Demolliens" w:date="2019-02-04T16:23:00Z">
               <w:r>
                 <w:rPr>
                   <w:rFonts w:cstheme="minorHAnsi"/>
@@ -5991,13 +6007,13 @@
             <w:pPr>
               <w:jc w:val="center"/>
               <w:rPr>
-                <w:del w:id="35" w:author="Pierre Demolliens" w:date="2019-02-04T16:23:00Z"/>
+                <w:del w:id="38" w:author="Pierre Demolliens" w:date="2019-02-04T16:23:00Z"/>
                 <w:rFonts w:cstheme="minorHAnsi"/>
                 <w:b/>
                 <w:color w:val="FFFFFF" w:themeColor="background1"/>
               </w:rPr>
             </w:pPr>
-            <w:del w:id="36" w:author="Pierre Demolliens" w:date="2019-02-04T16:23:00Z">
+            <w:del w:id="39" w:author="Pierre Demolliens" w:date="2019-02-04T16:23:00Z">
               <w:r>
                 <w:rPr>
                   <w:rFonts w:cstheme="minorHAnsi"/>
@@ -6012,7 +6028,7 @@
       </w:tr>
       <w:tr>
         <w:trPr>
-          <w:del w:id="37" w:author="Pierre Demolliens" w:date="2019-02-04T16:23:00Z"/>
+          <w:del w:id="40" w:author="Pierre Demolliens" w:date="2019-02-04T16:23:00Z"/>
         </w:trPr>
         <w:tc>
           <w:tcPr>
@@ -6024,11 +6040,11 @@
             <w:pPr>
               <w:jc w:val="center"/>
               <w:rPr>
-                <w:del w:id="38" w:author="Pierre Demolliens" w:date="2019-02-04T16:23:00Z"/>
+                <w:del w:id="41" w:author="Pierre Demolliens" w:date="2019-02-04T16:23:00Z"/>
                 <w:rFonts w:cstheme="minorHAnsi"/>
               </w:rPr>
             </w:pPr>
-            <w:del w:id="39" w:author="Pierre Demolliens" w:date="2019-02-04T16:23:00Z">
+            <w:del w:id="42" w:author="Pierre Demolliens" w:date="2019-02-04T16:23:00Z">
               <w:r>
                 <w:rPr>
                   <w:rFonts w:cstheme="minorHAnsi"/>
@@ -6051,11 +6067,11 @@
               </w:numPr>
               <w:jc w:val="center"/>
               <w:rPr>
-                <w:del w:id="40" w:author="Pierre Demolliens" w:date="2019-02-04T16:23:00Z"/>
+                <w:del w:id="43" w:author="Pierre Demolliens" w:date="2019-02-04T16:23:00Z"/>
                 <w:rFonts w:cstheme="minorHAnsi"/>
               </w:rPr>
             </w:pPr>
-            <w:del w:id="41" w:author="Pierre Demolliens" w:date="2019-02-04T16:23:00Z">
+            <w:del w:id="44" w:author="Pierre Demolliens" w:date="2019-02-04T16:23:00Z">
               <w:r>
                 <w:rPr>
                   <w:rFonts w:cstheme="minorHAnsi"/>
@@ -6074,7 +6090,7 @@
       </w:tr>
       <w:tr>
         <w:trPr>
-          <w:del w:id="42" w:author="Pierre Demolliens" w:date="2019-02-04T16:23:00Z"/>
+          <w:del w:id="45" w:author="Pierre Demolliens" w:date="2019-02-04T16:23:00Z"/>
         </w:trPr>
         <w:tc>
           <w:tcPr>
@@ -6085,7 +6101,7 @@
             <w:pPr>
               <w:jc w:val="center"/>
               <w:rPr>
-                <w:del w:id="43" w:author="Pierre Demolliens" w:date="2019-02-04T16:23:00Z"/>
+                <w:del w:id="46" w:author="Pierre Demolliens" w:date="2019-02-04T16:23:00Z"/>
                 <w:rFonts w:cstheme="minorHAnsi"/>
               </w:rPr>
             </w:pPr>
@@ -6104,11 +6120,11 @@
               </w:numPr>
               <w:jc w:val="center"/>
               <w:rPr>
-                <w:del w:id="44" w:author="Pierre Demolliens" w:date="2019-02-04T16:23:00Z"/>
+                <w:del w:id="47" w:author="Pierre Demolliens" w:date="2019-02-04T16:23:00Z"/>
                 <w:rFonts w:cstheme="minorHAnsi"/>
               </w:rPr>
             </w:pPr>
-            <w:del w:id="45" w:author="Pierre Demolliens" w:date="2019-02-04T16:23:00Z">
+            <w:del w:id="48" w:author="Pierre Demolliens" w:date="2019-02-04T16:23:00Z">
               <w:r>
                 <w:rPr>
                   <w:rFonts w:cstheme="minorHAnsi"/>
@@ -6127,7 +6143,7 @@
       </w:tr>
       <w:tr>
         <w:trPr>
-          <w:del w:id="46" w:author="Pierre Demolliens" w:date="2019-02-04T16:23:00Z"/>
+          <w:del w:id="49" w:author="Pierre Demolliens" w:date="2019-02-04T16:23:00Z"/>
         </w:trPr>
         <w:tc>
           <w:tcPr>
@@ -6138,7 +6154,7 @@
             <w:pPr>
               <w:jc w:val="center"/>
               <w:rPr>
-                <w:del w:id="47" w:author="Pierre Demolliens" w:date="2019-02-04T16:23:00Z"/>
+                <w:del w:id="50" w:author="Pierre Demolliens" w:date="2019-02-04T16:23:00Z"/>
                 <w:rFonts w:cstheme="minorHAnsi"/>
               </w:rPr>
             </w:pPr>
@@ -6157,11 +6173,11 @@
               </w:numPr>
               <w:jc w:val="center"/>
               <w:rPr>
-                <w:del w:id="48" w:author="Pierre Demolliens" w:date="2019-02-04T16:23:00Z"/>
+                <w:del w:id="51" w:author="Pierre Demolliens" w:date="2019-02-04T16:23:00Z"/>
                 <w:rFonts w:cstheme="minorHAnsi"/>
               </w:rPr>
             </w:pPr>
-            <w:del w:id="49" w:author="Pierre Demolliens" w:date="2019-02-04T16:23:00Z">
+            <w:del w:id="52" w:author="Pierre Demolliens" w:date="2019-02-04T16:23:00Z">
               <w:r>
                 <w:rPr>
                   <w:rFonts w:cstheme="minorHAnsi"/>
@@ -6180,7 +6196,7 @@
       </w:tr>
       <w:tr>
         <w:trPr>
-          <w:del w:id="50" w:author="Pierre Demolliens" w:date="2019-02-04T16:23:00Z"/>
+          <w:del w:id="53" w:author="Pierre Demolliens" w:date="2019-02-04T16:23:00Z"/>
         </w:trPr>
         <w:tc>
           <w:tcPr>
@@ -6191,7 +6207,7 @@
             <w:pPr>
               <w:jc w:val="center"/>
               <w:rPr>
-                <w:del w:id="51" w:author="Pierre Demolliens" w:date="2019-02-04T16:23:00Z"/>
+                <w:del w:id="54" w:author="Pierre Demolliens" w:date="2019-02-04T16:23:00Z"/>
                 <w:rFonts w:cstheme="minorHAnsi"/>
               </w:rPr>
             </w:pPr>
@@ -6210,11 +6226,11 @@
               </w:numPr>
               <w:jc w:val="center"/>
               <w:rPr>
-                <w:del w:id="52" w:author="Pierre Demolliens" w:date="2019-02-04T16:23:00Z"/>
+                <w:del w:id="55" w:author="Pierre Demolliens" w:date="2019-02-04T16:23:00Z"/>
                 <w:rFonts w:cstheme="minorHAnsi"/>
               </w:rPr>
             </w:pPr>
-            <w:del w:id="53" w:author="Pierre Demolliens" w:date="2019-02-04T16:23:00Z">
+            <w:del w:id="56" w:author="Pierre Demolliens" w:date="2019-02-04T16:23:00Z">
               <w:r>
                 <w:rPr>
                   <w:rFonts w:cstheme="minorHAnsi"/>
@@ -6233,7 +6249,7 @@
       </w:tr>
       <w:tr>
         <w:trPr>
-          <w:del w:id="54" w:author="Pierre Demolliens" w:date="2019-02-04T16:23:00Z"/>
+          <w:del w:id="57" w:author="Pierre Demolliens" w:date="2019-02-04T16:23:00Z"/>
         </w:trPr>
         <w:tc>
           <w:tcPr>
@@ -6244,7 +6260,7 @@
             <w:pPr>
               <w:jc w:val="center"/>
               <w:rPr>
-                <w:del w:id="55" w:author="Pierre Demolliens" w:date="2019-02-04T16:23:00Z"/>
+                <w:del w:id="58" w:author="Pierre Demolliens" w:date="2019-02-04T16:23:00Z"/>
                 <w:rFonts w:cstheme="minorHAnsi"/>
               </w:rPr>
             </w:pPr>
@@ -6260,7 +6276,7 @@
               <w:pStyle w:val="Paragraphedeliste"/>
               <w:jc w:val="center"/>
               <w:rPr>
-                <w:del w:id="56" w:author="Pierre Demolliens" w:date="2019-02-04T16:23:00Z"/>
+                <w:del w:id="59" w:author="Pierre Demolliens" w:date="2019-02-04T16:23:00Z"/>
                 <w:rFonts w:cstheme="minorHAnsi"/>
               </w:rPr>
             </w:pPr>
@@ -6269,7 +6285,7 @@
       </w:tr>
       <w:tr>
         <w:trPr>
-          <w:del w:id="57" w:author="Pierre Demolliens" w:date="2019-02-04T16:23:00Z"/>
+          <w:del w:id="60" w:author="Pierre Demolliens" w:date="2019-02-04T16:23:00Z"/>
         </w:trPr>
         <w:tc>
           <w:tcPr>
@@ -6281,11 +6297,11 @@
             <w:pPr>
               <w:jc w:val="center"/>
               <w:rPr>
-                <w:del w:id="58" w:author="Pierre Demolliens" w:date="2019-02-04T16:23:00Z"/>
+                <w:del w:id="61" w:author="Pierre Demolliens" w:date="2019-02-04T16:23:00Z"/>
                 <w:rFonts w:cstheme="minorHAnsi"/>
               </w:rPr>
             </w:pPr>
-            <w:del w:id="59" w:author="Pierre Demolliens" w:date="2019-02-04T16:23:00Z">
+            <w:del w:id="62" w:author="Pierre Demolliens" w:date="2019-02-04T16:23:00Z">
               <w:r>
                 <w:rPr>
                   <w:rFonts w:cstheme="minorHAnsi"/>
@@ -6308,11 +6324,11 @@
               </w:numPr>
               <w:jc w:val="center"/>
               <w:rPr>
-                <w:del w:id="60" w:author="Pierre Demolliens" w:date="2019-02-04T16:23:00Z"/>
+                <w:del w:id="63" w:author="Pierre Demolliens" w:date="2019-02-04T16:23:00Z"/>
                 <w:rFonts w:cstheme="minorHAnsi"/>
               </w:rPr>
             </w:pPr>
-            <w:del w:id="61" w:author="Pierre Demolliens" w:date="2019-02-04T16:23:00Z">
+            <w:del w:id="64" w:author="Pierre Demolliens" w:date="2019-02-04T16:23:00Z">
               <w:r>
                 <w:rPr>
                   <w:rFonts w:cstheme="minorHAnsi"/>
@@ -6331,7 +6347,7 @@
       </w:tr>
       <w:tr>
         <w:trPr>
-          <w:del w:id="62" w:author="Pierre Demolliens" w:date="2019-02-04T16:23:00Z"/>
+          <w:del w:id="65" w:author="Pierre Demolliens" w:date="2019-02-04T16:23:00Z"/>
         </w:trPr>
         <w:tc>
           <w:tcPr>
@@ -6342,7 +6358,7 @@
             <w:pPr>
               <w:jc w:val="center"/>
               <w:rPr>
-                <w:del w:id="63" w:author="Pierre Demolliens" w:date="2019-02-04T16:23:00Z"/>
+                <w:del w:id="66" w:author="Pierre Demolliens" w:date="2019-02-04T16:23:00Z"/>
                 <w:rFonts w:cstheme="minorHAnsi"/>
               </w:rPr>
             </w:pPr>
@@ -6361,11 +6377,11 @@
               </w:numPr>
               <w:jc w:val="center"/>
               <w:rPr>
-                <w:del w:id="64" w:author="Pierre Demolliens" w:date="2019-02-04T16:23:00Z"/>
+                <w:del w:id="67" w:author="Pierre Demolliens" w:date="2019-02-04T16:23:00Z"/>
                 <w:rFonts w:cstheme="minorHAnsi"/>
               </w:rPr>
             </w:pPr>
-            <w:del w:id="65" w:author="Pierre Demolliens" w:date="2019-02-04T16:23:00Z">
+            <w:del w:id="68" w:author="Pierre Demolliens" w:date="2019-02-04T16:23:00Z">
               <w:r>
                 <w:rPr>
                   <w:rFonts w:cstheme="minorHAnsi"/>
@@ -6384,7 +6400,7 @@
       </w:tr>
       <w:tr>
         <w:trPr>
-          <w:del w:id="66" w:author="Pierre Demolliens" w:date="2019-02-04T16:23:00Z"/>
+          <w:del w:id="69" w:author="Pierre Demolliens" w:date="2019-02-04T16:23:00Z"/>
         </w:trPr>
         <w:tc>
           <w:tcPr>
@@ -6395,7 +6411,7 @@
             <w:pPr>
               <w:jc w:val="center"/>
               <w:rPr>
-                <w:del w:id="67" w:author="Pierre Demolliens" w:date="2019-02-04T16:23:00Z"/>
+                <w:del w:id="70" w:author="Pierre Demolliens" w:date="2019-02-04T16:23:00Z"/>
                 <w:rFonts w:cstheme="minorHAnsi"/>
               </w:rPr>
             </w:pPr>
@@ -6414,11 +6430,11 @@
               </w:numPr>
               <w:jc w:val="center"/>
               <w:rPr>
-                <w:del w:id="68" w:author="Pierre Demolliens" w:date="2019-02-04T16:23:00Z"/>
+                <w:del w:id="71" w:author="Pierre Demolliens" w:date="2019-02-04T16:23:00Z"/>
                 <w:rFonts w:cstheme="minorHAnsi"/>
               </w:rPr>
             </w:pPr>
-            <w:del w:id="69" w:author="Pierre Demolliens" w:date="2019-02-04T16:23:00Z">
+            <w:del w:id="72" w:author="Pierre Demolliens" w:date="2019-02-04T16:23:00Z">
               <w:r>
                 <w:rPr>
                   <w:rFonts w:cstheme="minorHAnsi"/>
@@ -6431,7 +6447,7 @@
       </w:tr>
       <w:tr>
         <w:trPr>
-          <w:del w:id="70" w:author="Pierre Demolliens" w:date="2019-02-04T16:23:00Z"/>
+          <w:del w:id="73" w:author="Pierre Demolliens" w:date="2019-02-04T16:23:00Z"/>
         </w:trPr>
         <w:tc>
           <w:tcPr>
@@ -6442,7 +6458,7 @@
             <w:pPr>
               <w:jc w:val="center"/>
               <w:rPr>
-                <w:del w:id="71" w:author="Pierre Demolliens" w:date="2019-02-04T16:23:00Z"/>
+                <w:del w:id="74" w:author="Pierre Demolliens" w:date="2019-02-04T16:23:00Z"/>
                 <w:rFonts w:cstheme="minorHAnsi"/>
               </w:rPr>
             </w:pPr>
@@ -6461,11 +6477,11 @@
               </w:numPr>
               <w:jc w:val="center"/>
               <w:rPr>
-                <w:del w:id="72" w:author="Pierre Demolliens" w:date="2019-02-04T16:23:00Z"/>
+                <w:del w:id="75" w:author="Pierre Demolliens" w:date="2019-02-04T16:23:00Z"/>
                 <w:rFonts w:cstheme="minorHAnsi"/>
               </w:rPr>
             </w:pPr>
-            <w:del w:id="73" w:author="Pierre Demolliens" w:date="2019-02-04T16:23:00Z">
+            <w:del w:id="76" w:author="Pierre Demolliens" w:date="2019-02-04T16:23:00Z">
               <w:r>
                 <w:rPr>
                   <w:rFonts w:cstheme="minorHAnsi"/>
@@ -6478,7 +6494,7 @@
       </w:tr>
       <w:tr>
         <w:trPr>
-          <w:del w:id="74" w:author="Pierre Demolliens" w:date="2019-02-04T16:23:00Z"/>
+          <w:del w:id="77" w:author="Pierre Demolliens" w:date="2019-02-04T16:23:00Z"/>
         </w:trPr>
         <w:tc>
           <w:tcPr>
@@ -6489,7 +6505,7 @@
             <w:pPr>
               <w:jc w:val="center"/>
               <w:rPr>
-                <w:del w:id="75" w:author="Pierre Demolliens" w:date="2019-02-04T16:23:00Z"/>
+                <w:del w:id="78" w:author="Pierre Demolliens" w:date="2019-02-04T16:23:00Z"/>
                 <w:rFonts w:cstheme="minorHAnsi"/>
               </w:rPr>
             </w:pPr>
@@ -6508,11 +6524,11 @@
               </w:numPr>
               <w:jc w:val="center"/>
               <w:rPr>
-                <w:del w:id="76" w:author="Pierre Demolliens" w:date="2019-02-04T16:23:00Z"/>
+                <w:del w:id="79" w:author="Pierre Demolliens" w:date="2019-02-04T16:23:00Z"/>
                 <w:rFonts w:cstheme="minorHAnsi"/>
               </w:rPr>
             </w:pPr>
-            <w:del w:id="77" w:author="Pierre Demolliens" w:date="2019-02-04T16:23:00Z">
+            <w:del w:id="80" w:author="Pierre Demolliens" w:date="2019-02-04T16:23:00Z">
               <w:r>
                 <w:rPr>
                   <w:rFonts w:cstheme="minorHAnsi"/>
@@ -6525,7 +6541,7 @@
       </w:tr>
       <w:tr>
         <w:trPr>
-          <w:del w:id="78" w:author="Pierre Demolliens" w:date="2019-02-04T16:23:00Z"/>
+          <w:del w:id="81" w:author="Pierre Demolliens" w:date="2019-02-04T16:23:00Z"/>
         </w:trPr>
         <w:tc>
           <w:tcPr>
@@ -6536,7 +6552,7 @@
             <w:pPr>
               <w:jc w:val="center"/>
               <w:rPr>
-                <w:del w:id="79" w:author="Pierre Demolliens" w:date="2019-02-04T16:23:00Z"/>
+                <w:del w:id="82" w:author="Pierre Demolliens" w:date="2019-02-04T16:23:00Z"/>
                 <w:rFonts w:cstheme="minorHAnsi"/>
               </w:rPr>
             </w:pPr>
@@ -6555,11 +6571,11 @@
               </w:numPr>
               <w:jc w:val="center"/>
               <w:rPr>
-                <w:del w:id="80" w:author="Pierre Demolliens" w:date="2019-02-04T16:23:00Z"/>
+                <w:del w:id="83" w:author="Pierre Demolliens" w:date="2019-02-04T16:23:00Z"/>
                 <w:rFonts w:cstheme="minorHAnsi"/>
               </w:rPr>
             </w:pPr>
-            <w:del w:id="81" w:author="Pierre Demolliens" w:date="2019-02-04T16:23:00Z">
+            <w:del w:id="84" w:author="Pierre Demolliens" w:date="2019-02-04T16:23:00Z">
               <w:r>
                 <w:rPr>
                   <w:rFonts w:cstheme="minorHAnsi"/>
@@ -6572,7 +6588,7 @@
       </w:tr>
       <w:tr>
         <w:trPr>
-          <w:del w:id="82" w:author="Pierre Demolliens" w:date="2019-02-04T16:23:00Z"/>
+          <w:del w:id="85" w:author="Pierre Demolliens" w:date="2019-02-04T16:23:00Z"/>
         </w:trPr>
         <w:tc>
           <w:tcPr>
@@ -6583,7 +6599,7 @@
             <w:pPr>
               <w:jc w:val="center"/>
               <w:rPr>
-                <w:del w:id="83" w:author="Pierre Demolliens" w:date="2019-02-04T16:23:00Z"/>
+                <w:del w:id="86" w:author="Pierre Demolliens" w:date="2019-02-04T16:23:00Z"/>
                 <w:rFonts w:cstheme="minorHAnsi"/>
               </w:rPr>
             </w:pPr>
@@ -6602,11 +6618,11 @@
               </w:numPr>
               <w:jc w:val="center"/>
               <w:rPr>
-                <w:del w:id="84" w:author="Pierre Demolliens" w:date="2019-02-04T16:23:00Z"/>
+                <w:del w:id="87" w:author="Pierre Demolliens" w:date="2019-02-04T16:23:00Z"/>
                 <w:rFonts w:cstheme="minorHAnsi"/>
               </w:rPr>
             </w:pPr>
-            <w:del w:id="85" w:author="Pierre Demolliens" w:date="2019-02-04T16:23:00Z">
+            <w:del w:id="88" w:author="Pierre Demolliens" w:date="2019-02-04T16:23:00Z">
               <w:r>
                 <w:rPr>
                   <w:rFonts w:cstheme="minorHAnsi"/>
@@ -6619,7 +6635,7 @@
       </w:tr>
       <w:tr>
         <w:trPr>
-          <w:del w:id="86" w:author="Pierre Demolliens" w:date="2019-02-04T16:23:00Z"/>
+          <w:del w:id="89" w:author="Pierre Demolliens" w:date="2019-02-04T16:23:00Z"/>
         </w:trPr>
         <w:tc>
           <w:tcPr>
@@ -6630,7 +6646,7 @@
             <w:pPr>
               <w:jc w:val="center"/>
               <w:rPr>
-                <w:del w:id="87" w:author="Pierre Demolliens" w:date="2019-02-04T16:23:00Z"/>
+                <w:del w:id="90" w:author="Pierre Demolliens" w:date="2019-02-04T16:23:00Z"/>
                 <w:rFonts w:cstheme="minorHAnsi"/>
               </w:rPr>
             </w:pPr>
@@ -6646,7 +6662,7 @@
               <w:pStyle w:val="Paragraphedeliste"/>
               <w:jc w:val="center"/>
               <w:rPr>
-                <w:del w:id="88" w:author="Pierre Demolliens" w:date="2019-02-04T16:23:00Z"/>
+                <w:del w:id="91" w:author="Pierre Demolliens" w:date="2019-02-04T16:23:00Z"/>
                 <w:rFonts w:cstheme="minorHAnsi"/>
               </w:rPr>
             </w:pPr>
@@ -6655,7 +6671,7 @@
       </w:tr>
       <w:tr>
         <w:trPr>
-          <w:del w:id="89" w:author="Pierre Demolliens" w:date="2019-02-04T16:23:00Z"/>
+          <w:del w:id="92" w:author="Pierre Demolliens" w:date="2019-02-04T16:23:00Z"/>
         </w:trPr>
         <w:tc>
           <w:tcPr>
@@ -6667,11 +6683,11 @@
             <w:pPr>
               <w:jc w:val="center"/>
               <w:rPr>
-                <w:del w:id="90" w:author="Pierre Demolliens" w:date="2019-02-04T16:23:00Z"/>
+                <w:del w:id="93" w:author="Pierre Demolliens" w:date="2019-02-04T16:23:00Z"/>
                 <w:rFonts w:cstheme="minorHAnsi"/>
               </w:rPr>
             </w:pPr>
-            <w:del w:id="91" w:author="Pierre Demolliens" w:date="2019-02-04T16:23:00Z">
+            <w:del w:id="94" w:author="Pierre Demolliens" w:date="2019-02-04T16:23:00Z">
               <w:r>
                 <w:rPr>
                   <w:rFonts w:cstheme="minorHAnsi"/>
@@ -6694,11 +6710,11 @@
               </w:numPr>
               <w:jc w:val="center"/>
               <w:rPr>
-                <w:del w:id="92" w:author="Pierre Demolliens" w:date="2019-02-04T16:23:00Z"/>
+                <w:del w:id="95" w:author="Pierre Demolliens" w:date="2019-02-04T16:23:00Z"/>
                 <w:rFonts w:cstheme="minorHAnsi"/>
               </w:rPr>
             </w:pPr>
-            <w:del w:id="93" w:author="Pierre Demolliens" w:date="2019-02-04T16:23:00Z">
+            <w:del w:id="96" w:author="Pierre Demolliens" w:date="2019-02-04T16:23:00Z">
               <w:r>
                 <w:rPr>
                   <w:rFonts w:cstheme="minorHAnsi"/>
@@ -6711,7 +6727,7 @@
       </w:tr>
       <w:tr>
         <w:trPr>
-          <w:del w:id="94" w:author="Pierre Demolliens" w:date="2019-02-04T16:23:00Z"/>
+          <w:del w:id="97" w:author="Pierre Demolliens" w:date="2019-02-04T16:23:00Z"/>
         </w:trPr>
         <w:tc>
           <w:tcPr>
@@ -6722,7 +6738,7 @@
             <w:pPr>
               <w:jc w:val="center"/>
               <w:rPr>
-                <w:del w:id="95" w:author="Pierre Demolliens" w:date="2019-02-04T16:23:00Z"/>
+                <w:del w:id="98" w:author="Pierre Demolliens" w:date="2019-02-04T16:23:00Z"/>
                 <w:rFonts w:cstheme="minorHAnsi"/>
               </w:rPr>
             </w:pPr>
@@ -6741,11 +6757,11 @@
               </w:numPr>
               <w:jc w:val="center"/>
               <w:rPr>
-                <w:del w:id="96" w:author="Pierre Demolliens" w:date="2019-02-04T16:23:00Z"/>
+                <w:del w:id="99" w:author="Pierre Demolliens" w:date="2019-02-04T16:23:00Z"/>
                 <w:rFonts w:cstheme="minorHAnsi"/>
               </w:rPr>
             </w:pPr>
-            <w:del w:id="97" w:author="Pierre Demolliens" w:date="2019-02-04T16:23:00Z">
+            <w:del w:id="100" w:author="Pierre Demolliens" w:date="2019-02-04T16:23:00Z">
               <w:r>
                 <w:rPr>
                   <w:rFonts w:cstheme="minorHAnsi"/>
@@ -6764,7 +6780,7 @@
       </w:tr>
       <w:tr>
         <w:trPr>
-          <w:del w:id="98" w:author="Pierre Demolliens" w:date="2019-02-04T16:23:00Z"/>
+          <w:del w:id="101" w:author="Pierre Demolliens" w:date="2019-02-04T16:23:00Z"/>
         </w:trPr>
         <w:tc>
           <w:tcPr>
@@ -6775,7 +6791,7 @@
             <w:pPr>
               <w:jc w:val="center"/>
               <w:rPr>
-                <w:del w:id="99" w:author="Pierre Demolliens" w:date="2019-02-04T16:23:00Z"/>
+                <w:del w:id="102" w:author="Pierre Demolliens" w:date="2019-02-04T16:23:00Z"/>
                 <w:rFonts w:cstheme="minorHAnsi"/>
               </w:rPr>
             </w:pPr>
@@ -6794,11 +6810,11 @@
               </w:numPr>
               <w:jc w:val="center"/>
               <w:rPr>
-                <w:del w:id="100" w:author="Pierre Demolliens" w:date="2019-02-04T16:23:00Z"/>
+                <w:del w:id="103" w:author="Pierre Demolliens" w:date="2019-02-04T16:23:00Z"/>
                 <w:rFonts w:cstheme="minorHAnsi"/>
               </w:rPr>
             </w:pPr>
-            <w:del w:id="101" w:author="Pierre Demolliens" w:date="2019-02-04T16:23:00Z">
+            <w:del w:id="104" w:author="Pierre Demolliens" w:date="2019-02-04T16:23:00Z">
               <w:r>
                 <w:rPr>
                   <w:rFonts w:cstheme="minorHAnsi"/>
@@ -6811,7 +6827,7 @@
       </w:tr>
       <w:tr>
         <w:trPr>
-          <w:del w:id="102" w:author="Pierre Demolliens" w:date="2019-02-04T16:23:00Z"/>
+          <w:del w:id="105" w:author="Pierre Demolliens" w:date="2019-02-04T16:23:00Z"/>
         </w:trPr>
         <w:tc>
           <w:tcPr>
@@ -6822,7 +6838,7 @@
             <w:pPr>
               <w:jc w:val="center"/>
               <w:rPr>
-                <w:del w:id="103" w:author="Pierre Demolliens" w:date="2019-02-04T16:23:00Z"/>
+                <w:del w:id="106" w:author="Pierre Demolliens" w:date="2019-02-04T16:23:00Z"/>
                 <w:rFonts w:cstheme="minorHAnsi"/>
               </w:rPr>
             </w:pPr>
@@ -6841,11 +6857,11 @@
               </w:numPr>
               <w:jc w:val="center"/>
               <w:rPr>
-                <w:del w:id="104" w:author="Pierre Demolliens" w:date="2019-02-04T16:23:00Z"/>
+                <w:del w:id="107" w:author="Pierre Demolliens" w:date="2019-02-04T16:23:00Z"/>
                 <w:rFonts w:cstheme="minorHAnsi"/>
               </w:rPr>
             </w:pPr>
-            <w:del w:id="105" w:author="Pierre Demolliens" w:date="2019-02-04T16:23:00Z">
+            <w:del w:id="108" w:author="Pierre Demolliens" w:date="2019-02-04T16:23:00Z">
               <w:r>
                 <w:rPr>
                   <w:rFonts w:cstheme="minorHAnsi"/>
@@ -6858,7 +6874,7 @@
       </w:tr>
       <w:tr>
         <w:trPr>
-          <w:del w:id="106" w:author="Pierre Demolliens" w:date="2019-02-04T16:23:00Z"/>
+          <w:del w:id="109" w:author="Pierre Demolliens" w:date="2019-02-04T16:23:00Z"/>
         </w:trPr>
         <w:tc>
           <w:tcPr>
@@ -6869,7 +6885,7 @@
             <w:pPr>
               <w:jc w:val="center"/>
               <w:rPr>
-                <w:del w:id="107" w:author="Pierre Demolliens" w:date="2019-02-04T16:23:00Z"/>
+                <w:del w:id="110" w:author="Pierre Demolliens" w:date="2019-02-04T16:23:00Z"/>
                 <w:rFonts w:cstheme="minorHAnsi"/>
               </w:rPr>
             </w:pPr>
@@ -6888,11 +6904,11 @@
               </w:numPr>
               <w:jc w:val="center"/>
               <w:rPr>
-                <w:del w:id="108" w:author="Pierre Demolliens" w:date="2019-02-04T16:23:00Z"/>
+                <w:del w:id="111" w:author="Pierre Demolliens" w:date="2019-02-04T16:23:00Z"/>
                 <w:rFonts w:cstheme="minorHAnsi"/>
               </w:rPr>
             </w:pPr>
-            <w:del w:id="109" w:author="Pierre Demolliens" w:date="2019-02-04T16:23:00Z">
+            <w:del w:id="112" w:author="Pierre Demolliens" w:date="2019-02-04T16:23:00Z">
               <w:r>
                 <w:rPr>
                   <w:rFonts w:cstheme="minorHAnsi"/>
@@ -6905,7 +6921,7 @@
       </w:tr>
       <w:tr>
         <w:trPr>
-          <w:del w:id="110" w:author="Pierre Demolliens" w:date="2019-02-04T16:23:00Z"/>
+          <w:del w:id="113" w:author="Pierre Demolliens" w:date="2019-02-04T16:23:00Z"/>
         </w:trPr>
         <w:tc>
           <w:tcPr>
@@ -6916,7 +6932,7 @@
             <w:pPr>
               <w:jc w:val="center"/>
               <w:rPr>
-                <w:del w:id="111" w:author="Pierre Demolliens" w:date="2019-02-04T16:23:00Z"/>
+                <w:del w:id="114" w:author="Pierre Demolliens" w:date="2019-02-04T16:23:00Z"/>
                 <w:rFonts w:cstheme="minorHAnsi"/>
               </w:rPr>
             </w:pPr>
@@ -6935,11 +6951,11 @@
               </w:numPr>
               <w:jc w:val="center"/>
               <w:rPr>
-                <w:del w:id="112" w:author="Pierre Demolliens" w:date="2019-02-04T16:23:00Z"/>
+                <w:del w:id="115" w:author="Pierre Demolliens" w:date="2019-02-04T16:23:00Z"/>
                 <w:rFonts w:cstheme="minorHAnsi"/>
               </w:rPr>
             </w:pPr>
-            <w:del w:id="113" w:author="Pierre Demolliens" w:date="2019-02-04T16:23:00Z">
+            <w:del w:id="116" w:author="Pierre Demolliens" w:date="2019-02-04T16:23:00Z">
               <w:r>
                 <w:rPr>
                   <w:rFonts w:cstheme="minorHAnsi"/>
@@ -6952,7 +6968,7 @@
       </w:tr>
       <w:tr>
         <w:trPr>
-          <w:del w:id="114" w:author="Pierre Demolliens" w:date="2019-02-04T16:23:00Z"/>
+          <w:del w:id="117" w:author="Pierre Demolliens" w:date="2019-02-04T16:23:00Z"/>
         </w:trPr>
         <w:tc>
           <w:tcPr>
@@ -6963,7 +6979,7 @@
             <w:pPr>
               <w:jc w:val="center"/>
               <w:rPr>
-                <w:del w:id="115" w:author="Pierre Demolliens" w:date="2019-02-04T16:23:00Z"/>
+                <w:del w:id="118" w:author="Pierre Demolliens" w:date="2019-02-04T16:23:00Z"/>
                 <w:rFonts w:cstheme="minorHAnsi"/>
               </w:rPr>
             </w:pPr>
@@ -6982,11 +6998,11 @@
               </w:numPr>
               <w:jc w:val="center"/>
               <w:rPr>
-                <w:del w:id="116" w:author="Pierre Demolliens" w:date="2019-02-04T16:23:00Z"/>
+                <w:del w:id="119" w:author="Pierre Demolliens" w:date="2019-02-04T16:23:00Z"/>
                 <w:rFonts w:cstheme="minorHAnsi"/>
               </w:rPr>
             </w:pPr>
-            <w:del w:id="117" w:author="Pierre Demolliens" w:date="2019-02-04T16:23:00Z">
+            <w:del w:id="120" w:author="Pierre Demolliens" w:date="2019-02-04T16:23:00Z">
               <w:r>
                 <w:rPr>
                   <w:rFonts w:cstheme="minorHAnsi"/>
@@ -6999,7 +7015,7 @@
       </w:tr>
       <w:tr>
         <w:trPr>
-          <w:del w:id="118" w:author="Pierre Demolliens" w:date="2019-02-04T16:23:00Z"/>
+          <w:del w:id="121" w:author="Pierre Demolliens" w:date="2019-02-04T16:23:00Z"/>
         </w:trPr>
         <w:tc>
           <w:tcPr>
@@ -7010,7 +7026,7 @@
             <w:pPr>
               <w:jc w:val="center"/>
               <w:rPr>
-                <w:del w:id="119" w:author="Pierre Demolliens" w:date="2019-02-04T16:23:00Z"/>
+                <w:del w:id="122" w:author="Pierre Demolliens" w:date="2019-02-04T16:23:00Z"/>
                 <w:rFonts w:cstheme="minorHAnsi"/>
               </w:rPr>
             </w:pPr>
@@ -7029,11 +7045,11 @@
               </w:numPr>
               <w:jc w:val="center"/>
               <w:rPr>
-                <w:del w:id="120" w:author="Pierre Demolliens" w:date="2019-02-04T16:23:00Z"/>
+                <w:del w:id="123" w:author="Pierre Demolliens" w:date="2019-02-04T16:23:00Z"/>
                 <w:rFonts w:cstheme="minorHAnsi"/>
               </w:rPr>
             </w:pPr>
-            <w:del w:id="121" w:author="Pierre Demolliens" w:date="2019-02-04T16:23:00Z">
+            <w:del w:id="124" w:author="Pierre Demolliens" w:date="2019-02-04T16:23:00Z">
               <w:r>
                 <w:rPr>
                   <w:rFonts w:cstheme="minorHAnsi"/>
@@ -7046,7 +7062,7 @@
       </w:tr>
       <w:tr>
         <w:trPr>
-          <w:del w:id="122" w:author="Pierre Demolliens" w:date="2019-02-04T16:23:00Z"/>
+          <w:del w:id="125" w:author="Pierre Demolliens" w:date="2019-02-04T16:23:00Z"/>
         </w:trPr>
         <w:tc>
           <w:tcPr>
@@ -7057,7 +7073,7 @@
             <w:pPr>
               <w:jc w:val="center"/>
               <w:rPr>
-                <w:del w:id="123" w:author="Pierre Demolliens" w:date="2019-02-04T16:23:00Z"/>
+                <w:del w:id="126" w:author="Pierre Demolliens" w:date="2019-02-04T16:23:00Z"/>
                 <w:rFonts w:cstheme="minorHAnsi"/>
               </w:rPr>
             </w:pPr>
@@ -7076,11 +7092,11 @@
               </w:numPr>
               <w:jc w:val="center"/>
               <w:rPr>
-                <w:del w:id="124" w:author="Pierre Demolliens" w:date="2019-02-04T16:23:00Z"/>
+                <w:del w:id="127" w:author="Pierre Demolliens" w:date="2019-02-04T16:23:00Z"/>
                 <w:rFonts w:cstheme="minorHAnsi"/>
               </w:rPr>
             </w:pPr>
-            <w:del w:id="125" w:author="Pierre Demolliens" w:date="2019-02-04T16:23:00Z">
+            <w:del w:id="128" w:author="Pierre Demolliens" w:date="2019-02-04T16:23:00Z">
               <w:r>
                 <w:rPr>
                   <w:rFonts w:cstheme="minorHAnsi"/>
@@ -7097,7 +7113,7 @@
         <w:ind w:left="360"/>
         <w:jc w:val="center"/>
         <w:rPr>
-          <w:del w:id="126" w:author="Pierre Demolliens" w:date="2019-02-04T16:23:00Z"/>
+          <w:del w:id="129" w:author="Pierre Demolliens" w:date="2019-02-04T16:23:00Z"/>
           <w:rFonts w:cstheme="minorHAnsi"/>
         </w:rPr>
       </w:pPr>
@@ -7111,14 +7127,14 @@
         </w:numPr>
         <w:jc w:val="center"/>
         <w:rPr>
-          <w:del w:id="127" w:author="Pierre Demolliens" w:date="2019-02-04T16:23:00Z"/>
+          <w:del w:id="130" w:author="Pierre Demolliens" w:date="2019-02-04T16:23:00Z"/>
           <w:color w:val="auto"/>
           <w:sz w:val="24"/>
         </w:rPr>
       </w:pPr>
-      <w:bookmarkStart w:id="128" w:name="_Toc513210799"/>
-      <w:bookmarkStart w:id="129" w:name="_Toc532117008"/>
-      <w:del w:id="130" w:author="Pierre Demolliens" w:date="2019-02-04T16:23:00Z">
+      <w:bookmarkStart w:id="131" w:name="_Toc513210799"/>
+      <w:bookmarkStart w:id="132" w:name="_Toc532117008"/>
+      <w:del w:id="133" w:author="Pierre Demolliens" w:date="2019-02-04T16:23:00Z">
         <w:r>
           <w:rPr>
             <w:color w:val="auto"/>
@@ -7126,15 +7142,15 @@
           </w:rPr>
           <w:delText>Critères d’acceptation</w:delText>
         </w:r>
-        <w:bookmarkEnd w:id="128"/>
-        <w:bookmarkEnd w:id="129"/>
+        <w:bookmarkEnd w:id="131"/>
+        <w:bookmarkEnd w:id="132"/>
       </w:del>
     </w:p>
     <w:p>
       <w:pPr>
         <w:jc w:val="center"/>
         <w:rPr>
-          <w:del w:id="131" w:author="Pierre Demolliens" w:date="2019-02-04T16:23:00Z"/>
+          <w:del w:id="134" w:author="Pierre Demolliens" w:date="2019-02-04T16:23:00Z"/>
         </w:rPr>
       </w:pPr>
     </w:p>
@@ -7143,10 +7159,10 @@
         <w:ind w:left="360"/>
         <w:jc w:val="center"/>
         <w:rPr>
-          <w:del w:id="132" w:author="Pierre Demolliens" w:date="2019-02-04T16:23:00Z"/>
+          <w:del w:id="135" w:author="Pierre Demolliens" w:date="2019-02-04T16:23:00Z"/>
         </w:rPr>
       </w:pPr>
-      <w:del w:id="133" w:author="Pierre Demolliens" w:date="2019-02-04T16:23:00Z">
+      <w:del w:id="136" w:author="Pierre Demolliens" w:date="2019-02-04T16:23:00Z">
         <w:r>
           <w:delText>Les revues sont vérifiées à partir des critères d’acceptabilité suivants :</w:delText>
         </w:r>
@@ -7166,25 +7182,25 @@
       </w:tblGrid>
       <w:tr>
         <w:trPr>
-          <w:del w:id="134" w:author="Pierre Demolliens" w:date="2019-02-04T16:23:00Z"/>
+          <w:del w:id="137" w:author="Pierre Demolliens" w:date="2019-02-04T16:23:00Z"/>
         </w:trPr>
         <w:tc>
           <w:tcPr>
             <w:tcW w:w="2141" w:type="dxa"/>
             <w:shd w:val="clear" w:color="auto" w:fill="000000" w:themeFill="text1"/>
           </w:tcPr>
-          <w:bookmarkEnd w:id="21"/>
-          <w:p>
-            <w:pPr>
-              <w:jc w:val="center"/>
-              <w:rPr>
-                <w:del w:id="135" w:author="Pierre Demolliens" w:date="2019-02-04T16:23:00Z"/>
+          <w:bookmarkEnd w:id="24"/>
+          <w:p>
+            <w:pPr>
+              <w:jc w:val="center"/>
+              <w:rPr>
+                <w:del w:id="138" w:author="Pierre Demolliens" w:date="2019-02-04T16:23:00Z"/>
                 <w:rFonts w:cstheme="minorHAnsi"/>
                 <w:b/>
                 <w:color w:val="FFFFFF" w:themeColor="background1"/>
               </w:rPr>
             </w:pPr>
-            <w:del w:id="136" w:author="Pierre Demolliens" w:date="2019-02-04T16:23:00Z">
+            <w:del w:id="139" w:author="Pierre Demolliens" w:date="2019-02-04T16:23:00Z">
               <w:r>
                 <w:rPr>
                   <w:rFonts w:cstheme="minorHAnsi"/>
@@ -7205,13 +7221,13 @@
             <w:pPr>
               <w:jc w:val="center"/>
               <w:rPr>
-                <w:del w:id="137" w:author="Pierre Demolliens" w:date="2019-02-04T16:23:00Z"/>
+                <w:del w:id="140" w:author="Pierre Demolliens" w:date="2019-02-04T16:23:00Z"/>
                 <w:rFonts w:cstheme="minorHAnsi"/>
                 <w:b/>
                 <w:color w:val="FFFFFF" w:themeColor="background1"/>
               </w:rPr>
             </w:pPr>
-            <w:del w:id="138" w:author="Pierre Demolliens" w:date="2019-02-04T16:23:00Z">
+            <w:del w:id="141" w:author="Pierre Demolliens" w:date="2019-02-04T16:23:00Z">
               <w:r>
                 <w:rPr>
                   <w:rFonts w:cstheme="minorHAnsi"/>
@@ -7232,13 +7248,13 @@
             <w:pPr>
               <w:jc w:val="center"/>
               <w:rPr>
-                <w:del w:id="139" w:author="Pierre Demolliens" w:date="2019-02-04T16:23:00Z"/>
+                <w:del w:id="142" w:author="Pierre Demolliens" w:date="2019-02-04T16:23:00Z"/>
                 <w:rFonts w:cstheme="minorHAnsi"/>
                 <w:b/>
                 <w:color w:val="FFFFFF" w:themeColor="background1"/>
               </w:rPr>
             </w:pPr>
-            <w:del w:id="140" w:author="Pierre Demolliens" w:date="2019-02-04T16:23:00Z">
+            <w:del w:id="143" w:author="Pierre Demolliens" w:date="2019-02-04T16:23:00Z">
               <w:r>
                 <w:rPr>
                   <w:rFonts w:cstheme="minorHAnsi"/>
@@ -7253,7 +7269,7 @@
       </w:tr>
       <w:tr>
         <w:trPr>
-          <w:del w:id="141" w:author="Pierre Demolliens" w:date="2019-02-04T16:23:00Z"/>
+          <w:del w:id="144" w:author="Pierre Demolliens" w:date="2019-02-04T16:23:00Z"/>
         </w:trPr>
         <w:tc>
           <w:tcPr>
@@ -7265,11 +7281,11 @@
             <w:pPr>
               <w:jc w:val="center"/>
               <w:rPr>
-                <w:del w:id="142" w:author="Pierre Demolliens" w:date="2019-02-04T16:23:00Z"/>
+                <w:del w:id="145" w:author="Pierre Demolliens" w:date="2019-02-04T16:23:00Z"/>
                 <w:rFonts w:cstheme="minorHAnsi"/>
               </w:rPr>
             </w:pPr>
-            <w:del w:id="143" w:author="Pierre Demolliens" w:date="2019-02-04T16:23:00Z">
+            <w:del w:id="146" w:author="Pierre Demolliens" w:date="2019-02-04T16:23:00Z">
               <w:r>
                 <w:rPr>
                   <w:rFonts w:cstheme="minorHAnsi"/>
@@ -7292,11 +7308,11 @@
               </w:numPr>
               <w:jc w:val="center"/>
               <w:rPr>
-                <w:del w:id="144" w:author="Pierre Demolliens" w:date="2019-02-04T16:23:00Z"/>
+                <w:del w:id="147" w:author="Pierre Demolliens" w:date="2019-02-04T16:23:00Z"/>
                 <w:rFonts w:cstheme="minorHAnsi"/>
               </w:rPr>
             </w:pPr>
-            <w:del w:id="145" w:author="Pierre Demolliens" w:date="2019-02-04T16:23:00Z">
+            <w:del w:id="148" w:author="Pierre Demolliens" w:date="2019-02-04T16:23:00Z">
               <w:r>
                 <w:rPr>
                   <w:rFonts w:cstheme="minorHAnsi"/>
@@ -7322,11 +7338,11 @@
               <w:ind w:left="0"/>
               <w:jc w:val="center"/>
               <w:rPr>
-                <w:del w:id="146" w:author="Pierre Demolliens" w:date="2019-02-04T16:23:00Z"/>
+                <w:del w:id="149" w:author="Pierre Demolliens" w:date="2019-02-04T16:23:00Z"/>
                 <w:rFonts w:cstheme="minorHAnsi"/>
               </w:rPr>
             </w:pPr>
-            <w:del w:id="147" w:author="Pierre Demolliens" w:date="2019-02-04T16:23:00Z">
+            <w:del w:id="150" w:author="Pierre Demolliens" w:date="2019-02-04T16:23:00Z">
               <w:r>
                 <w:rPr>
                   <w:rFonts w:cstheme="minorHAnsi"/>
@@ -7339,7 +7355,7 @@
       </w:tr>
       <w:tr>
         <w:trPr>
-          <w:del w:id="148" w:author="Pierre Demolliens" w:date="2019-02-04T16:23:00Z"/>
+          <w:del w:id="151" w:author="Pierre Demolliens" w:date="2019-02-04T16:23:00Z"/>
         </w:trPr>
         <w:tc>
           <w:tcPr>
@@ -7351,7 +7367,7 @@
             <w:pPr>
               <w:jc w:val="center"/>
               <w:rPr>
-                <w:del w:id="149" w:author="Pierre Demolliens" w:date="2019-02-04T16:23:00Z"/>
+                <w:del w:id="152" w:author="Pierre Demolliens" w:date="2019-02-04T16:23:00Z"/>
                 <w:rFonts w:cstheme="minorHAnsi"/>
               </w:rPr>
             </w:pPr>
@@ -7370,11 +7386,11 @@
               </w:numPr>
               <w:jc w:val="center"/>
               <w:rPr>
-                <w:del w:id="150" w:author="Pierre Demolliens" w:date="2019-02-04T16:23:00Z"/>
+                <w:del w:id="153" w:author="Pierre Demolliens" w:date="2019-02-04T16:23:00Z"/>
                 <w:rFonts w:cstheme="minorHAnsi"/>
               </w:rPr>
             </w:pPr>
-            <w:del w:id="151" w:author="Pierre Demolliens" w:date="2019-02-04T16:23:00Z">
+            <w:del w:id="154" w:author="Pierre Demolliens" w:date="2019-02-04T16:23:00Z">
               <w:r>
                 <w:rPr>
                   <w:rFonts w:cstheme="minorHAnsi"/>
@@ -7400,11 +7416,11 @@
               <w:ind w:left="0"/>
               <w:jc w:val="center"/>
               <w:rPr>
-                <w:del w:id="152" w:author="Pierre Demolliens" w:date="2019-02-04T16:23:00Z"/>
+                <w:del w:id="155" w:author="Pierre Demolliens" w:date="2019-02-04T16:23:00Z"/>
                 <w:rFonts w:cstheme="minorHAnsi"/>
               </w:rPr>
             </w:pPr>
-            <w:del w:id="153" w:author="Pierre Demolliens" w:date="2019-02-04T16:23:00Z">
+            <w:del w:id="156" w:author="Pierre Demolliens" w:date="2019-02-04T16:23:00Z">
               <w:r>
                 <w:rPr>
                   <w:rFonts w:cstheme="minorHAnsi"/>
@@ -7417,7 +7433,7 @@
       </w:tr>
       <w:tr>
         <w:trPr>
-          <w:del w:id="154" w:author="Pierre Demolliens" w:date="2019-02-04T16:23:00Z"/>
+          <w:del w:id="157" w:author="Pierre Demolliens" w:date="2019-02-04T16:23:00Z"/>
         </w:trPr>
         <w:tc>
           <w:tcPr>
@@ -7429,7 +7445,7 @@
             <w:pPr>
               <w:jc w:val="center"/>
               <w:rPr>
-                <w:del w:id="155" w:author="Pierre Demolliens" w:date="2019-02-04T16:23:00Z"/>
+                <w:del w:id="158" w:author="Pierre Demolliens" w:date="2019-02-04T16:23:00Z"/>
                 <w:rFonts w:cstheme="minorHAnsi"/>
               </w:rPr>
             </w:pPr>
@@ -7448,11 +7464,11 @@
               </w:numPr>
               <w:jc w:val="center"/>
               <w:rPr>
-                <w:del w:id="156" w:author="Pierre Demolliens" w:date="2019-02-04T16:23:00Z"/>
+                <w:del w:id="159" w:author="Pierre Demolliens" w:date="2019-02-04T16:23:00Z"/>
                 <w:rFonts w:cstheme="minorHAnsi"/>
               </w:rPr>
             </w:pPr>
-            <w:del w:id="157" w:author="Pierre Demolliens" w:date="2019-02-04T16:23:00Z">
+            <w:del w:id="160" w:author="Pierre Demolliens" w:date="2019-02-04T16:23:00Z">
               <w:r>
                 <w:rPr>
                   <w:rFonts w:cstheme="minorHAnsi"/>
@@ -7478,11 +7494,11 @@
               <w:ind w:left="0"/>
               <w:jc w:val="center"/>
               <w:rPr>
-                <w:del w:id="158" w:author="Pierre Demolliens" w:date="2019-02-04T16:23:00Z"/>
+                <w:del w:id="161" w:author="Pierre Demolliens" w:date="2019-02-04T16:23:00Z"/>
                 <w:rFonts w:cstheme="minorHAnsi"/>
               </w:rPr>
             </w:pPr>
-            <w:del w:id="159" w:author="Pierre Demolliens" w:date="2019-02-04T16:23:00Z">
+            <w:del w:id="162" w:author="Pierre Demolliens" w:date="2019-02-04T16:23:00Z">
               <w:r>
                 <w:rPr>
                   <w:rFonts w:cstheme="minorHAnsi"/>
@@ -7495,7 +7511,7 @@
       </w:tr>
       <w:tr>
         <w:trPr>
-          <w:del w:id="160" w:author="Pierre Demolliens" w:date="2019-02-04T16:23:00Z"/>
+          <w:del w:id="163" w:author="Pierre Demolliens" w:date="2019-02-04T16:23:00Z"/>
         </w:trPr>
         <w:tc>
           <w:tcPr>
@@ -7507,7 +7523,7 @@
             <w:pPr>
               <w:jc w:val="center"/>
               <w:rPr>
-                <w:del w:id="161" w:author="Pierre Demolliens" w:date="2019-02-04T16:23:00Z"/>
+                <w:del w:id="164" w:author="Pierre Demolliens" w:date="2019-02-04T16:23:00Z"/>
                 <w:rFonts w:cstheme="minorHAnsi"/>
               </w:rPr>
             </w:pPr>
@@ -7526,11 +7542,11 @@
               </w:numPr>
               <w:jc w:val="center"/>
               <w:rPr>
-                <w:del w:id="162" w:author="Pierre Demolliens" w:date="2019-02-04T16:23:00Z"/>
+                <w:del w:id="165" w:author="Pierre Demolliens" w:date="2019-02-04T16:23:00Z"/>
                 <w:rFonts w:cstheme="minorHAnsi"/>
               </w:rPr>
             </w:pPr>
-            <w:del w:id="163" w:author="Pierre Demolliens" w:date="2019-02-04T16:23:00Z">
+            <w:del w:id="166" w:author="Pierre Demolliens" w:date="2019-02-04T16:23:00Z">
               <w:r>
                 <w:rPr>
                   <w:rFonts w:cstheme="minorHAnsi"/>
@@ -7556,11 +7572,11 @@
               <w:ind w:left="0"/>
               <w:jc w:val="center"/>
               <w:rPr>
-                <w:del w:id="164" w:author="Pierre Demolliens" w:date="2019-02-04T16:23:00Z"/>
+                <w:del w:id="167" w:author="Pierre Demolliens" w:date="2019-02-04T16:23:00Z"/>
                 <w:rFonts w:cstheme="minorHAnsi"/>
               </w:rPr>
             </w:pPr>
-            <w:del w:id="165" w:author="Pierre Demolliens" w:date="2019-02-04T16:23:00Z">
+            <w:del w:id="168" w:author="Pierre Demolliens" w:date="2019-02-04T16:23:00Z">
               <w:r>
                 <w:rPr>
                   <w:rFonts w:cstheme="minorHAnsi"/>
@@ -7573,7 +7589,7 @@
       </w:tr>
       <w:tr>
         <w:trPr>
-          <w:del w:id="166" w:author="Pierre Demolliens" w:date="2019-02-04T16:23:00Z"/>
+          <w:del w:id="169" w:author="Pierre Demolliens" w:date="2019-02-04T16:23:00Z"/>
         </w:trPr>
         <w:tc>
           <w:tcPr>
@@ -7584,7 +7600,7 @@
             <w:pPr>
               <w:jc w:val="center"/>
               <w:rPr>
-                <w:del w:id="167" w:author="Pierre Demolliens" w:date="2019-02-04T16:23:00Z"/>
+                <w:del w:id="170" w:author="Pierre Demolliens" w:date="2019-02-04T16:23:00Z"/>
                 <w:rFonts w:cstheme="minorHAnsi"/>
               </w:rPr>
             </w:pPr>
@@ -7600,7 +7616,7 @@
               <w:pStyle w:val="Paragraphedeliste"/>
               <w:jc w:val="center"/>
               <w:rPr>
-                <w:del w:id="168" w:author="Pierre Demolliens" w:date="2019-02-04T16:23:00Z"/>
+                <w:del w:id="171" w:author="Pierre Demolliens" w:date="2019-02-04T16:23:00Z"/>
                 <w:rFonts w:cstheme="minorHAnsi"/>
               </w:rPr>
             </w:pPr>
@@ -7616,7 +7632,7 @@
               <w:pStyle w:val="Paragraphedeliste"/>
               <w:jc w:val="center"/>
               <w:rPr>
-                <w:del w:id="169" w:author="Pierre Demolliens" w:date="2019-02-04T16:23:00Z"/>
+                <w:del w:id="172" w:author="Pierre Demolliens" w:date="2019-02-04T16:23:00Z"/>
                 <w:rFonts w:cstheme="minorHAnsi"/>
               </w:rPr>
             </w:pPr>
@@ -7625,7 +7641,7 @@
       </w:tr>
       <w:tr>
         <w:trPr>
-          <w:del w:id="170" w:author="Pierre Demolliens" w:date="2019-02-04T16:23:00Z"/>
+          <w:del w:id="173" w:author="Pierre Demolliens" w:date="2019-02-04T16:23:00Z"/>
         </w:trPr>
         <w:tc>
           <w:tcPr>
@@ -7637,11 +7653,11 @@
             <w:pPr>
               <w:jc w:val="center"/>
               <w:rPr>
-                <w:del w:id="171" w:author="Pierre Demolliens" w:date="2019-02-04T16:23:00Z"/>
+                <w:del w:id="174" w:author="Pierre Demolliens" w:date="2019-02-04T16:23:00Z"/>
                 <w:rFonts w:cstheme="minorHAnsi"/>
               </w:rPr>
             </w:pPr>
-            <w:del w:id="172" w:author="Pierre Demolliens" w:date="2019-02-04T16:23:00Z">
+            <w:del w:id="175" w:author="Pierre Demolliens" w:date="2019-02-04T16:23:00Z">
               <w:r>
                 <w:rPr>
                   <w:rFonts w:cstheme="minorHAnsi"/>
@@ -7664,11 +7680,11 @@
               </w:numPr>
               <w:jc w:val="center"/>
               <w:rPr>
-                <w:del w:id="173" w:author="Pierre Demolliens" w:date="2019-02-04T16:23:00Z"/>
+                <w:del w:id="176" w:author="Pierre Demolliens" w:date="2019-02-04T16:23:00Z"/>
                 <w:rFonts w:cstheme="minorHAnsi"/>
               </w:rPr>
             </w:pPr>
-            <w:del w:id="174" w:author="Pierre Demolliens" w:date="2019-02-04T16:23:00Z">
+            <w:del w:id="177" w:author="Pierre Demolliens" w:date="2019-02-04T16:23:00Z">
               <w:r>
                 <w:rPr>
                   <w:rFonts w:cstheme="minorHAnsi"/>
@@ -7694,11 +7710,11 @@
               <w:ind w:left="0"/>
               <w:jc w:val="center"/>
               <w:rPr>
-                <w:del w:id="175" w:author="Pierre Demolliens" w:date="2019-02-04T16:23:00Z"/>
+                <w:del w:id="178" w:author="Pierre Demolliens" w:date="2019-02-04T16:23:00Z"/>
                 <w:rFonts w:cstheme="minorHAnsi"/>
               </w:rPr>
             </w:pPr>
-            <w:del w:id="176" w:author="Pierre Demolliens" w:date="2019-02-04T16:23:00Z">
+            <w:del w:id="179" w:author="Pierre Demolliens" w:date="2019-02-04T16:23:00Z">
               <w:r>
                 <w:rPr>
                   <w:rFonts w:cstheme="minorHAnsi"/>
@@ -7711,7 +7727,7 @@
       </w:tr>
       <w:tr>
         <w:trPr>
-          <w:del w:id="177" w:author="Pierre Demolliens" w:date="2019-02-04T16:23:00Z"/>
+          <w:del w:id="180" w:author="Pierre Demolliens" w:date="2019-02-04T16:23:00Z"/>
         </w:trPr>
         <w:tc>
           <w:tcPr>
@@ -7723,7 +7739,7 @@
             <w:pPr>
               <w:jc w:val="center"/>
               <w:rPr>
-                <w:del w:id="178" w:author="Pierre Demolliens" w:date="2019-02-04T16:23:00Z"/>
+                <w:del w:id="181" w:author="Pierre Demolliens" w:date="2019-02-04T16:23:00Z"/>
                 <w:rFonts w:cstheme="minorHAnsi"/>
               </w:rPr>
             </w:pPr>
@@ -7742,11 +7758,11 @@
               </w:numPr>
               <w:jc w:val="center"/>
               <w:rPr>
-                <w:del w:id="179" w:author="Pierre Demolliens" w:date="2019-02-04T16:23:00Z"/>
+                <w:del w:id="182" w:author="Pierre Demolliens" w:date="2019-02-04T16:23:00Z"/>
                 <w:rFonts w:cstheme="minorHAnsi"/>
               </w:rPr>
             </w:pPr>
-            <w:del w:id="180" w:author="Pierre Demolliens" w:date="2019-02-04T16:23:00Z">
+            <w:del w:id="183" w:author="Pierre Demolliens" w:date="2019-02-04T16:23:00Z">
               <w:r>
                 <w:rPr>
                   <w:rFonts w:cstheme="minorHAnsi"/>
@@ -7772,11 +7788,11 @@
               <w:ind w:left="0"/>
               <w:jc w:val="center"/>
               <w:rPr>
-                <w:del w:id="181" w:author="Pierre Demolliens" w:date="2019-02-04T16:23:00Z"/>
+                <w:del w:id="184" w:author="Pierre Demolliens" w:date="2019-02-04T16:23:00Z"/>
                 <w:rFonts w:cstheme="minorHAnsi"/>
               </w:rPr>
             </w:pPr>
-            <w:del w:id="182" w:author="Pierre Demolliens" w:date="2019-02-04T16:23:00Z">
+            <w:del w:id="185" w:author="Pierre Demolliens" w:date="2019-02-04T16:23:00Z">
               <w:r>
                 <w:rPr>
                   <w:rFonts w:cstheme="minorHAnsi"/>
@@ -7789,7 +7805,7 @@
       </w:tr>
       <w:tr>
         <w:trPr>
-          <w:del w:id="183" w:author="Pierre Demolliens" w:date="2019-02-04T16:23:00Z"/>
+          <w:del w:id="186" w:author="Pierre Demolliens" w:date="2019-02-04T16:23:00Z"/>
         </w:trPr>
         <w:tc>
           <w:tcPr>
@@ -7801,7 +7817,7 @@
             <w:pPr>
               <w:jc w:val="center"/>
               <w:rPr>
-                <w:del w:id="184" w:author="Pierre Demolliens" w:date="2019-02-04T16:23:00Z"/>
+                <w:del w:id="187" w:author="Pierre Demolliens" w:date="2019-02-04T16:23:00Z"/>
                 <w:rFonts w:cstheme="minorHAnsi"/>
               </w:rPr>
             </w:pPr>
@@ -7820,11 +7836,11 @@
               </w:numPr>
               <w:jc w:val="center"/>
               <w:rPr>
-                <w:del w:id="185" w:author="Pierre Demolliens" w:date="2019-02-04T16:23:00Z"/>
+                <w:del w:id="188" w:author="Pierre Demolliens" w:date="2019-02-04T16:23:00Z"/>
                 <w:rFonts w:cstheme="minorHAnsi"/>
               </w:rPr>
             </w:pPr>
-            <w:del w:id="186" w:author="Pierre Demolliens" w:date="2019-02-04T16:23:00Z">
+            <w:del w:id="189" w:author="Pierre Demolliens" w:date="2019-02-04T16:23:00Z">
               <w:r>
                 <w:rPr>
                   <w:rFonts w:cstheme="minorHAnsi"/>
@@ -7844,11 +7860,11 @@
               <w:ind w:left="0"/>
               <w:jc w:val="center"/>
               <w:rPr>
-                <w:del w:id="187" w:author="Pierre Demolliens" w:date="2019-02-04T16:23:00Z"/>
+                <w:del w:id="190" w:author="Pierre Demolliens" w:date="2019-02-04T16:23:00Z"/>
                 <w:rFonts w:cstheme="minorHAnsi"/>
               </w:rPr>
             </w:pPr>
-            <w:del w:id="188" w:author="Pierre Demolliens" w:date="2019-02-04T16:23:00Z">
+            <w:del w:id="191" w:author="Pierre Demolliens" w:date="2019-02-04T16:23:00Z">
               <w:r>
                 <w:rPr>
                   <w:rFonts w:cstheme="minorHAnsi"/>
@@ -7861,7 +7877,7 @@
       </w:tr>
       <w:tr>
         <w:trPr>
-          <w:del w:id="189" w:author="Pierre Demolliens" w:date="2019-02-04T16:23:00Z"/>
+          <w:del w:id="192" w:author="Pierre Demolliens" w:date="2019-02-04T16:23:00Z"/>
         </w:trPr>
         <w:tc>
           <w:tcPr>
@@ -7873,7 +7889,7 @@
             <w:pPr>
               <w:jc w:val="center"/>
               <w:rPr>
-                <w:del w:id="190" w:author="Pierre Demolliens" w:date="2019-02-04T16:23:00Z"/>
+                <w:del w:id="193" w:author="Pierre Demolliens" w:date="2019-02-04T16:23:00Z"/>
                 <w:rFonts w:cstheme="minorHAnsi"/>
               </w:rPr>
             </w:pPr>
@@ -7892,11 +7908,11 @@
               </w:numPr>
               <w:jc w:val="center"/>
               <w:rPr>
-                <w:del w:id="191" w:author="Pierre Demolliens" w:date="2019-02-04T16:23:00Z"/>
+                <w:del w:id="194" w:author="Pierre Demolliens" w:date="2019-02-04T16:23:00Z"/>
                 <w:rFonts w:cstheme="minorHAnsi"/>
               </w:rPr>
             </w:pPr>
-            <w:del w:id="192" w:author="Pierre Demolliens" w:date="2019-02-04T16:23:00Z">
+            <w:del w:id="195" w:author="Pierre Demolliens" w:date="2019-02-04T16:23:00Z">
               <w:r>
                 <w:rPr>
                   <w:rFonts w:cstheme="minorHAnsi"/>
@@ -7916,11 +7932,11 @@
               <w:ind w:left="0"/>
               <w:jc w:val="center"/>
               <w:rPr>
-                <w:del w:id="193" w:author="Pierre Demolliens" w:date="2019-02-04T16:23:00Z"/>
+                <w:del w:id="196" w:author="Pierre Demolliens" w:date="2019-02-04T16:23:00Z"/>
                 <w:rFonts w:cstheme="minorHAnsi"/>
               </w:rPr>
             </w:pPr>
-            <w:del w:id="194" w:author="Pierre Demolliens" w:date="2019-02-04T16:23:00Z">
+            <w:del w:id="197" w:author="Pierre Demolliens" w:date="2019-02-04T16:23:00Z">
               <w:r>
                 <w:rPr>
                   <w:rFonts w:cstheme="minorHAnsi"/>
@@ -7933,7 +7949,7 @@
       </w:tr>
       <w:tr>
         <w:trPr>
-          <w:del w:id="195" w:author="Pierre Demolliens" w:date="2019-02-04T16:23:00Z"/>
+          <w:del w:id="198" w:author="Pierre Demolliens" w:date="2019-02-04T16:23:00Z"/>
         </w:trPr>
         <w:tc>
           <w:tcPr>
@@ -7945,7 +7961,7 @@
             <w:pPr>
               <w:jc w:val="center"/>
               <w:rPr>
-                <w:del w:id="196" w:author="Pierre Demolliens" w:date="2019-02-04T16:23:00Z"/>
+                <w:del w:id="199" w:author="Pierre Demolliens" w:date="2019-02-04T16:23:00Z"/>
                 <w:rFonts w:cstheme="minorHAnsi"/>
               </w:rPr>
             </w:pPr>
@@ -7964,11 +7980,11 @@
               </w:numPr>
               <w:jc w:val="center"/>
               <w:rPr>
-                <w:del w:id="197" w:author="Pierre Demolliens" w:date="2019-02-04T16:23:00Z"/>
+                <w:del w:id="200" w:author="Pierre Demolliens" w:date="2019-02-04T16:23:00Z"/>
                 <w:rFonts w:cstheme="minorHAnsi"/>
               </w:rPr>
             </w:pPr>
-            <w:del w:id="198" w:author="Pierre Demolliens" w:date="2019-02-04T16:23:00Z">
+            <w:del w:id="201" w:author="Pierre Demolliens" w:date="2019-02-04T16:23:00Z">
               <w:r>
                 <w:rPr>
                   <w:rFonts w:cstheme="minorHAnsi"/>
@@ -7988,11 +8004,11 @@
               <w:ind w:left="0"/>
               <w:jc w:val="center"/>
               <w:rPr>
-                <w:del w:id="199" w:author="Pierre Demolliens" w:date="2019-02-04T16:23:00Z"/>
+                <w:del w:id="202" w:author="Pierre Demolliens" w:date="2019-02-04T16:23:00Z"/>
                 <w:rFonts w:cstheme="minorHAnsi"/>
               </w:rPr>
             </w:pPr>
-            <w:del w:id="200" w:author="Pierre Demolliens" w:date="2019-02-04T16:23:00Z">
+            <w:del w:id="203" w:author="Pierre Demolliens" w:date="2019-02-04T16:23:00Z">
               <w:r>
                 <w:rPr>
                   <w:rFonts w:cstheme="minorHAnsi"/>
@@ -8005,7 +8021,7 @@
       </w:tr>
       <w:tr>
         <w:trPr>
-          <w:del w:id="201" w:author="Pierre Demolliens" w:date="2019-02-04T16:23:00Z"/>
+          <w:del w:id="204" w:author="Pierre Demolliens" w:date="2019-02-04T16:23:00Z"/>
         </w:trPr>
         <w:tc>
           <w:tcPr>
@@ -8017,7 +8033,7 @@
             <w:pPr>
               <w:jc w:val="center"/>
               <w:rPr>
-                <w:del w:id="202" w:author="Pierre Demolliens" w:date="2019-02-04T16:23:00Z"/>
+                <w:del w:id="205" w:author="Pierre Demolliens" w:date="2019-02-04T16:23:00Z"/>
                 <w:rFonts w:cstheme="minorHAnsi"/>
               </w:rPr>
             </w:pPr>
@@ -8036,11 +8052,11 @@
               </w:numPr>
               <w:jc w:val="center"/>
               <w:rPr>
-                <w:del w:id="203" w:author="Pierre Demolliens" w:date="2019-02-04T16:23:00Z"/>
+                <w:del w:id="206" w:author="Pierre Demolliens" w:date="2019-02-04T16:23:00Z"/>
                 <w:rFonts w:cstheme="minorHAnsi"/>
               </w:rPr>
             </w:pPr>
-            <w:del w:id="204" w:author="Pierre Demolliens" w:date="2019-02-04T16:23:00Z">
+            <w:del w:id="207" w:author="Pierre Demolliens" w:date="2019-02-04T16:23:00Z">
               <w:r>
                 <w:rPr>
                   <w:rFonts w:cstheme="minorHAnsi"/>
@@ -8060,11 +8076,11 @@
               <w:ind w:left="0"/>
               <w:jc w:val="center"/>
               <w:rPr>
-                <w:del w:id="205" w:author="Pierre Demolliens" w:date="2019-02-04T16:23:00Z"/>
+                <w:del w:id="208" w:author="Pierre Demolliens" w:date="2019-02-04T16:23:00Z"/>
                 <w:rFonts w:cstheme="minorHAnsi"/>
               </w:rPr>
             </w:pPr>
-            <w:del w:id="206" w:author="Pierre Demolliens" w:date="2019-02-04T16:23:00Z">
+            <w:del w:id="209" w:author="Pierre Demolliens" w:date="2019-02-04T16:23:00Z">
               <w:r>
                 <w:rPr>
                   <w:rFonts w:cstheme="minorHAnsi"/>
@@ -8077,7 +8093,7 @@
       </w:tr>
       <w:tr>
         <w:trPr>
-          <w:del w:id="207" w:author="Pierre Demolliens" w:date="2019-02-04T16:23:00Z"/>
+          <w:del w:id="210" w:author="Pierre Demolliens" w:date="2019-02-04T16:23:00Z"/>
         </w:trPr>
         <w:tc>
           <w:tcPr>
@@ -8089,7 +8105,7 @@
             <w:pPr>
               <w:jc w:val="center"/>
               <w:rPr>
-                <w:del w:id="208" w:author="Pierre Demolliens" w:date="2019-02-04T16:23:00Z"/>
+                <w:del w:id="211" w:author="Pierre Demolliens" w:date="2019-02-04T16:23:00Z"/>
                 <w:rFonts w:cstheme="minorHAnsi"/>
               </w:rPr>
             </w:pPr>
@@ -8108,11 +8124,11 @@
               </w:numPr>
               <w:jc w:val="center"/>
               <w:rPr>
-                <w:del w:id="209" w:author="Pierre Demolliens" w:date="2019-02-04T16:23:00Z"/>
+                <w:del w:id="212" w:author="Pierre Demolliens" w:date="2019-02-04T16:23:00Z"/>
                 <w:rFonts w:cstheme="minorHAnsi"/>
               </w:rPr>
             </w:pPr>
-            <w:del w:id="210" w:author="Pierre Demolliens" w:date="2019-02-04T16:23:00Z">
+            <w:del w:id="213" w:author="Pierre Demolliens" w:date="2019-02-04T16:23:00Z">
               <w:r>
                 <w:rPr>
                   <w:rFonts w:cstheme="minorHAnsi"/>
@@ -8132,11 +8148,11 @@
               <w:ind w:left="0"/>
               <w:jc w:val="center"/>
               <w:rPr>
-                <w:del w:id="211" w:author="Pierre Demolliens" w:date="2019-02-04T16:23:00Z"/>
+                <w:del w:id="214" w:author="Pierre Demolliens" w:date="2019-02-04T16:23:00Z"/>
                 <w:rFonts w:cstheme="minorHAnsi"/>
               </w:rPr>
             </w:pPr>
-            <w:del w:id="212" w:author="Pierre Demolliens" w:date="2019-02-04T16:23:00Z">
+            <w:del w:id="215" w:author="Pierre Demolliens" w:date="2019-02-04T16:23:00Z">
               <w:r>
                 <w:rPr>
                   <w:rFonts w:cstheme="minorHAnsi"/>
@@ -8149,7 +8165,7 @@
       </w:tr>
       <w:tr>
         <w:trPr>
-          <w:del w:id="213" w:author="Pierre Demolliens" w:date="2019-02-04T16:23:00Z"/>
+          <w:del w:id="216" w:author="Pierre Demolliens" w:date="2019-02-04T16:23:00Z"/>
         </w:trPr>
         <w:tc>
           <w:tcPr>
@@ -8160,7 +8176,7 @@
             <w:pPr>
               <w:jc w:val="center"/>
               <w:rPr>
-                <w:del w:id="214" w:author="Pierre Demolliens" w:date="2019-02-04T16:23:00Z"/>
+                <w:del w:id="217" w:author="Pierre Demolliens" w:date="2019-02-04T16:23:00Z"/>
                 <w:rFonts w:cstheme="minorHAnsi"/>
               </w:rPr>
             </w:pPr>
@@ -8176,7 +8192,7 @@
               <w:pStyle w:val="Paragraphedeliste"/>
               <w:jc w:val="center"/>
               <w:rPr>
-                <w:del w:id="215" w:author="Pierre Demolliens" w:date="2019-02-04T16:23:00Z"/>
+                <w:del w:id="218" w:author="Pierre Demolliens" w:date="2019-02-04T16:23:00Z"/>
                 <w:rFonts w:cstheme="minorHAnsi"/>
               </w:rPr>
             </w:pPr>
@@ -8192,7 +8208,7 @@
               <w:pStyle w:val="Paragraphedeliste"/>
               <w:jc w:val="center"/>
               <w:rPr>
-                <w:del w:id="216" w:author="Pierre Demolliens" w:date="2019-02-04T16:23:00Z"/>
+                <w:del w:id="219" w:author="Pierre Demolliens" w:date="2019-02-04T16:23:00Z"/>
                 <w:rFonts w:cstheme="minorHAnsi"/>
               </w:rPr>
             </w:pPr>
@@ -8201,7 +8217,7 @@
       </w:tr>
       <w:tr>
         <w:trPr>
-          <w:del w:id="217" w:author="Pierre Demolliens" w:date="2019-02-04T16:23:00Z"/>
+          <w:del w:id="220" w:author="Pierre Demolliens" w:date="2019-02-04T16:23:00Z"/>
         </w:trPr>
         <w:tc>
           <w:tcPr>
@@ -8213,11 +8229,11 @@
             <w:pPr>
               <w:jc w:val="center"/>
               <w:rPr>
-                <w:del w:id="218" w:author="Pierre Demolliens" w:date="2019-02-04T16:23:00Z"/>
+                <w:del w:id="221" w:author="Pierre Demolliens" w:date="2019-02-04T16:23:00Z"/>
                 <w:rFonts w:cstheme="minorHAnsi"/>
               </w:rPr>
             </w:pPr>
-            <w:del w:id="219" w:author="Pierre Demolliens" w:date="2019-02-04T16:23:00Z">
+            <w:del w:id="222" w:author="Pierre Demolliens" w:date="2019-02-04T16:23:00Z">
               <w:r>
                 <w:rPr>
                   <w:rFonts w:cstheme="minorHAnsi"/>
@@ -8240,11 +8256,11 @@
               </w:numPr>
               <w:jc w:val="center"/>
               <w:rPr>
-                <w:del w:id="220" w:author="Pierre Demolliens" w:date="2019-02-04T16:23:00Z"/>
+                <w:del w:id="223" w:author="Pierre Demolliens" w:date="2019-02-04T16:23:00Z"/>
                 <w:rFonts w:cstheme="minorHAnsi"/>
               </w:rPr>
             </w:pPr>
-            <w:del w:id="221" w:author="Pierre Demolliens" w:date="2019-02-04T16:23:00Z">
+            <w:del w:id="224" w:author="Pierre Demolliens" w:date="2019-02-04T16:23:00Z">
               <w:r>
                 <w:rPr>
                   <w:rFonts w:cstheme="minorHAnsi"/>
@@ -8264,11 +8280,11 @@
               <w:ind w:left="0"/>
               <w:jc w:val="center"/>
               <w:rPr>
-                <w:del w:id="222" w:author="Pierre Demolliens" w:date="2019-02-04T16:23:00Z"/>
+                <w:del w:id="225" w:author="Pierre Demolliens" w:date="2019-02-04T16:23:00Z"/>
                 <w:rFonts w:cstheme="minorHAnsi"/>
               </w:rPr>
             </w:pPr>
-            <w:del w:id="223" w:author="Pierre Demolliens" w:date="2019-02-04T16:23:00Z">
+            <w:del w:id="226" w:author="Pierre Demolliens" w:date="2019-02-04T16:23:00Z">
               <w:r>
                 <w:rPr>
                   <w:rFonts w:cstheme="minorHAnsi"/>
@@ -8281,7 +8297,7 @@
       </w:tr>
       <w:tr>
         <w:trPr>
-          <w:del w:id="224" w:author="Pierre Demolliens" w:date="2019-02-04T16:23:00Z"/>
+          <w:del w:id="227" w:author="Pierre Demolliens" w:date="2019-02-04T16:23:00Z"/>
         </w:trPr>
         <w:tc>
           <w:tcPr>
@@ -8293,7 +8309,7 @@
             <w:pPr>
               <w:jc w:val="center"/>
               <w:rPr>
-                <w:del w:id="225" w:author="Pierre Demolliens" w:date="2019-02-04T16:23:00Z"/>
+                <w:del w:id="228" w:author="Pierre Demolliens" w:date="2019-02-04T16:23:00Z"/>
                 <w:rFonts w:cstheme="minorHAnsi"/>
               </w:rPr>
             </w:pPr>
@@ -8312,11 +8328,11 @@
               </w:numPr>
               <w:jc w:val="center"/>
               <w:rPr>
-                <w:del w:id="226" w:author="Pierre Demolliens" w:date="2019-02-04T16:23:00Z"/>
+                <w:del w:id="229" w:author="Pierre Demolliens" w:date="2019-02-04T16:23:00Z"/>
                 <w:rFonts w:cstheme="minorHAnsi"/>
               </w:rPr>
             </w:pPr>
-            <w:del w:id="227" w:author="Pierre Demolliens" w:date="2019-02-04T16:23:00Z">
+            <w:del w:id="230" w:author="Pierre Demolliens" w:date="2019-02-04T16:23:00Z">
               <w:r>
                 <w:rPr>
                   <w:rFonts w:cstheme="minorHAnsi"/>
@@ -8342,11 +8358,11 @@
               <w:ind w:left="0"/>
               <w:jc w:val="center"/>
               <w:rPr>
-                <w:del w:id="228" w:author="Pierre Demolliens" w:date="2019-02-04T16:23:00Z"/>
+                <w:del w:id="231" w:author="Pierre Demolliens" w:date="2019-02-04T16:23:00Z"/>
                 <w:rFonts w:cstheme="minorHAnsi"/>
               </w:rPr>
             </w:pPr>
-            <w:del w:id="229" w:author="Pierre Demolliens" w:date="2019-02-04T16:23:00Z">
+            <w:del w:id="232" w:author="Pierre Demolliens" w:date="2019-02-04T16:23:00Z">
               <w:r>
                 <w:rPr>
                   <w:rFonts w:cstheme="minorHAnsi"/>
@@ -8359,7 +8375,7 @@
       </w:tr>
       <w:tr>
         <w:trPr>
-          <w:del w:id="230" w:author="Pierre Demolliens" w:date="2019-02-04T16:23:00Z"/>
+          <w:del w:id="233" w:author="Pierre Demolliens" w:date="2019-02-04T16:23:00Z"/>
         </w:trPr>
         <w:tc>
           <w:tcPr>
@@ -8371,7 +8387,7 @@
             <w:pPr>
               <w:jc w:val="center"/>
               <w:rPr>
-                <w:del w:id="231" w:author="Pierre Demolliens" w:date="2019-02-04T16:23:00Z"/>
+                <w:del w:id="234" w:author="Pierre Demolliens" w:date="2019-02-04T16:23:00Z"/>
                 <w:rFonts w:cstheme="minorHAnsi"/>
               </w:rPr>
             </w:pPr>
@@ -8390,11 +8406,11 @@
               </w:numPr>
               <w:jc w:val="center"/>
               <w:rPr>
-                <w:del w:id="232" w:author="Pierre Demolliens" w:date="2019-02-04T16:23:00Z"/>
+                <w:del w:id="235" w:author="Pierre Demolliens" w:date="2019-02-04T16:23:00Z"/>
                 <w:rFonts w:cstheme="minorHAnsi"/>
               </w:rPr>
             </w:pPr>
-            <w:del w:id="233" w:author="Pierre Demolliens" w:date="2019-02-04T16:23:00Z">
+            <w:del w:id="236" w:author="Pierre Demolliens" w:date="2019-02-04T16:23:00Z">
               <w:r>
                 <w:rPr>
                   <w:rFonts w:cstheme="minorHAnsi"/>
@@ -8414,11 +8430,11 @@
               <w:ind w:left="0"/>
               <w:jc w:val="center"/>
               <w:rPr>
-                <w:del w:id="234" w:author="Pierre Demolliens" w:date="2019-02-04T16:23:00Z"/>
+                <w:del w:id="237" w:author="Pierre Demolliens" w:date="2019-02-04T16:23:00Z"/>
                 <w:rFonts w:cstheme="minorHAnsi"/>
               </w:rPr>
             </w:pPr>
-            <w:del w:id="235" w:author="Pierre Demolliens" w:date="2019-02-04T16:23:00Z">
+            <w:del w:id="238" w:author="Pierre Demolliens" w:date="2019-02-04T16:23:00Z">
               <w:r>
                 <w:rPr>
                   <w:rFonts w:cstheme="minorHAnsi"/>
@@ -8431,7 +8447,7 @@
       </w:tr>
       <w:tr>
         <w:trPr>
-          <w:del w:id="236" w:author="Pierre Demolliens" w:date="2019-02-04T16:23:00Z"/>
+          <w:del w:id="239" w:author="Pierre Demolliens" w:date="2019-02-04T16:23:00Z"/>
         </w:trPr>
         <w:tc>
           <w:tcPr>
@@ -8443,7 +8459,7 @@
             <w:pPr>
               <w:jc w:val="center"/>
               <w:rPr>
-                <w:del w:id="237" w:author="Pierre Demolliens" w:date="2019-02-04T16:23:00Z"/>
+                <w:del w:id="240" w:author="Pierre Demolliens" w:date="2019-02-04T16:23:00Z"/>
                 <w:rFonts w:cstheme="minorHAnsi"/>
               </w:rPr>
             </w:pPr>
@@ -8462,11 +8478,11 @@
               </w:numPr>
               <w:jc w:val="center"/>
               <w:rPr>
-                <w:del w:id="238" w:author="Pierre Demolliens" w:date="2019-02-04T16:23:00Z"/>
+                <w:del w:id="241" w:author="Pierre Demolliens" w:date="2019-02-04T16:23:00Z"/>
                 <w:rFonts w:cstheme="minorHAnsi"/>
               </w:rPr>
             </w:pPr>
-            <w:del w:id="239" w:author="Pierre Demolliens" w:date="2019-02-04T16:23:00Z">
+            <w:del w:id="242" w:author="Pierre Demolliens" w:date="2019-02-04T16:23:00Z">
               <w:r>
                 <w:rPr>
                   <w:rFonts w:cstheme="minorHAnsi"/>
@@ -8486,11 +8502,11 @@
               <w:ind w:left="0"/>
               <w:jc w:val="center"/>
               <w:rPr>
-                <w:del w:id="240" w:author="Pierre Demolliens" w:date="2019-02-04T16:23:00Z"/>
+                <w:del w:id="243" w:author="Pierre Demolliens" w:date="2019-02-04T16:23:00Z"/>
                 <w:rFonts w:cstheme="minorHAnsi"/>
               </w:rPr>
             </w:pPr>
-            <w:del w:id="241" w:author="Pierre Demolliens" w:date="2019-02-04T16:23:00Z">
+            <w:del w:id="244" w:author="Pierre Demolliens" w:date="2019-02-04T16:23:00Z">
               <w:r>
                 <w:rPr>
                   <w:rFonts w:cstheme="minorHAnsi"/>
@@ -8503,7 +8519,7 @@
       </w:tr>
       <w:tr>
         <w:trPr>
-          <w:del w:id="242" w:author="Pierre Demolliens" w:date="2019-02-04T16:23:00Z"/>
+          <w:del w:id="245" w:author="Pierre Demolliens" w:date="2019-02-04T16:23:00Z"/>
         </w:trPr>
         <w:tc>
           <w:tcPr>
@@ -8515,7 +8531,7 @@
             <w:pPr>
               <w:jc w:val="center"/>
               <w:rPr>
-                <w:del w:id="243" w:author="Pierre Demolliens" w:date="2019-02-04T16:23:00Z"/>
+                <w:del w:id="246" w:author="Pierre Demolliens" w:date="2019-02-04T16:23:00Z"/>
                 <w:rFonts w:cstheme="minorHAnsi"/>
               </w:rPr>
             </w:pPr>
@@ -8534,11 +8550,11 @@
               </w:numPr>
               <w:jc w:val="center"/>
               <w:rPr>
-                <w:del w:id="244" w:author="Pierre Demolliens" w:date="2019-02-04T16:23:00Z"/>
+                <w:del w:id="247" w:author="Pierre Demolliens" w:date="2019-02-04T16:23:00Z"/>
                 <w:rFonts w:cstheme="minorHAnsi"/>
               </w:rPr>
             </w:pPr>
-            <w:del w:id="245" w:author="Pierre Demolliens" w:date="2019-02-04T16:23:00Z">
+            <w:del w:id="248" w:author="Pierre Demolliens" w:date="2019-02-04T16:23:00Z">
               <w:r>
                 <w:rPr>
                   <w:rFonts w:cstheme="minorHAnsi"/>
@@ -8558,11 +8574,11 @@
               <w:ind w:left="0"/>
               <w:jc w:val="center"/>
               <w:rPr>
-                <w:del w:id="246" w:author="Pierre Demolliens" w:date="2019-02-04T16:23:00Z"/>
+                <w:del w:id="249" w:author="Pierre Demolliens" w:date="2019-02-04T16:23:00Z"/>
                 <w:rFonts w:cstheme="minorHAnsi"/>
               </w:rPr>
             </w:pPr>
-            <w:del w:id="247" w:author="Pierre Demolliens" w:date="2019-02-04T16:23:00Z">
+            <w:del w:id="250" w:author="Pierre Demolliens" w:date="2019-02-04T16:23:00Z">
               <w:r>
                 <w:rPr>
                   <w:rFonts w:cstheme="minorHAnsi"/>
@@ -8575,7 +8591,7 @@
       </w:tr>
       <w:tr>
         <w:trPr>
-          <w:del w:id="248" w:author="Pierre Demolliens" w:date="2019-02-04T16:23:00Z"/>
+          <w:del w:id="251" w:author="Pierre Demolliens" w:date="2019-02-04T16:23:00Z"/>
         </w:trPr>
         <w:tc>
           <w:tcPr>
@@ -8587,7 +8603,7 @@
             <w:pPr>
               <w:jc w:val="center"/>
               <w:rPr>
-                <w:del w:id="249" w:author="Pierre Demolliens" w:date="2019-02-04T16:23:00Z"/>
+                <w:del w:id="252" w:author="Pierre Demolliens" w:date="2019-02-04T16:23:00Z"/>
                 <w:rFonts w:cstheme="minorHAnsi"/>
               </w:rPr>
             </w:pPr>
@@ -8606,11 +8622,11 @@
               </w:numPr>
               <w:jc w:val="center"/>
               <w:rPr>
-                <w:del w:id="250" w:author="Pierre Demolliens" w:date="2019-02-04T16:23:00Z"/>
+                <w:del w:id="253" w:author="Pierre Demolliens" w:date="2019-02-04T16:23:00Z"/>
                 <w:rFonts w:cstheme="minorHAnsi"/>
               </w:rPr>
             </w:pPr>
-            <w:del w:id="251" w:author="Pierre Demolliens" w:date="2019-02-04T16:23:00Z">
+            <w:del w:id="254" w:author="Pierre Demolliens" w:date="2019-02-04T16:23:00Z">
               <w:r>
                 <w:rPr>
                   <w:rFonts w:cstheme="minorHAnsi"/>
@@ -8630,11 +8646,11 @@
               <w:ind w:left="0"/>
               <w:jc w:val="center"/>
               <w:rPr>
-                <w:del w:id="252" w:author="Pierre Demolliens" w:date="2019-02-04T16:23:00Z"/>
+                <w:del w:id="255" w:author="Pierre Demolliens" w:date="2019-02-04T16:23:00Z"/>
                 <w:rFonts w:cstheme="minorHAnsi"/>
               </w:rPr>
             </w:pPr>
-            <w:del w:id="253" w:author="Pierre Demolliens" w:date="2019-02-04T16:23:00Z">
+            <w:del w:id="256" w:author="Pierre Demolliens" w:date="2019-02-04T16:23:00Z">
               <w:r>
                 <w:rPr>
                   <w:rFonts w:cstheme="minorHAnsi"/>
@@ -8647,7 +8663,7 @@
       </w:tr>
       <w:tr>
         <w:trPr>
-          <w:del w:id="254" w:author="Pierre Demolliens" w:date="2019-02-04T16:23:00Z"/>
+          <w:del w:id="257" w:author="Pierre Demolliens" w:date="2019-02-04T16:23:00Z"/>
         </w:trPr>
         <w:tc>
           <w:tcPr>
@@ -8659,7 +8675,7 @@
             <w:pPr>
               <w:jc w:val="center"/>
               <w:rPr>
-                <w:del w:id="255" w:author="Pierre Demolliens" w:date="2019-02-04T16:23:00Z"/>
+                <w:del w:id="258" w:author="Pierre Demolliens" w:date="2019-02-04T16:23:00Z"/>
                 <w:rFonts w:cstheme="minorHAnsi"/>
               </w:rPr>
             </w:pPr>
@@ -8678,11 +8694,11 @@
               </w:numPr>
               <w:jc w:val="center"/>
               <w:rPr>
-                <w:del w:id="256" w:author="Pierre Demolliens" w:date="2019-02-04T16:23:00Z"/>
+                <w:del w:id="259" w:author="Pierre Demolliens" w:date="2019-02-04T16:23:00Z"/>
                 <w:rFonts w:cstheme="minorHAnsi"/>
               </w:rPr>
             </w:pPr>
-            <w:del w:id="257" w:author="Pierre Demolliens" w:date="2019-02-04T16:23:00Z">
+            <w:del w:id="260" w:author="Pierre Demolliens" w:date="2019-02-04T16:23:00Z">
               <w:r>
                 <w:rPr>
                   <w:rFonts w:cstheme="minorHAnsi"/>
@@ -8702,11 +8718,11 @@
               <w:ind w:left="0"/>
               <w:jc w:val="center"/>
               <w:rPr>
-                <w:del w:id="258" w:author="Pierre Demolliens" w:date="2019-02-04T16:23:00Z"/>
+                <w:del w:id="261" w:author="Pierre Demolliens" w:date="2019-02-04T16:23:00Z"/>
                 <w:rFonts w:cstheme="minorHAnsi"/>
               </w:rPr>
             </w:pPr>
-            <w:del w:id="259" w:author="Pierre Demolliens" w:date="2019-02-04T16:23:00Z">
+            <w:del w:id="262" w:author="Pierre Demolliens" w:date="2019-02-04T16:23:00Z">
               <w:r>
                 <w:rPr>
                   <w:rFonts w:cstheme="minorHAnsi"/>
@@ -8719,7 +8735,7 @@
       </w:tr>
       <w:tr>
         <w:trPr>
-          <w:del w:id="260" w:author="Pierre Demolliens" w:date="2019-02-04T16:23:00Z"/>
+          <w:del w:id="263" w:author="Pierre Demolliens" w:date="2019-02-04T16:23:00Z"/>
         </w:trPr>
         <w:tc>
           <w:tcPr>
@@ -8730,7 +8746,7 @@
             <w:pPr>
               <w:jc w:val="center"/>
               <w:rPr>
-                <w:del w:id="261" w:author="Pierre Demolliens" w:date="2019-02-04T16:23:00Z"/>
+                <w:del w:id="264" w:author="Pierre Demolliens" w:date="2019-02-04T16:23:00Z"/>
                 <w:rFonts w:cstheme="minorHAnsi"/>
               </w:rPr>
             </w:pPr>
@@ -8749,11 +8765,11 @@
               </w:numPr>
               <w:jc w:val="center"/>
               <w:rPr>
-                <w:del w:id="262" w:author="Pierre Demolliens" w:date="2019-02-04T16:23:00Z"/>
+                <w:del w:id="265" w:author="Pierre Demolliens" w:date="2019-02-04T16:23:00Z"/>
                 <w:rFonts w:cstheme="minorHAnsi"/>
               </w:rPr>
             </w:pPr>
-            <w:del w:id="263" w:author="Pierre Demolliens" w:date="2019-02-04T16:23:00Z">
+            <w:del w:id="266" w:author="Pierre Demolliens" w:date="2019-02-04T16:23:00Z">
               <w:r>
                 <w:rPr>
                   <w:rFonts w:cstheme="minorHAnsi"/>
@@ -8773,11 +8789,11 @@
               <w:ind w:left="0"/>
               <w:jc w:val="center"/>
               <w:rPr>
-                <w:del w:id="264" w:author="Pierre Demolliens" w:date="2019-02-04T16:23:00Z"/>
+                <w:del w:id="267" w:author="Pierre Demolliens" w:date="2019-02-04T16:23:00Z"/>
                 <w:rFonts w:cstheme="minorHAnsi"/>
               </w:rPr>
             </w:pPr>
-            <w:del w:id="265" w:author="Pierre Demolliens" w:date="2019-02-04T16:23:00Z">
+            <w:del w:id="268" w:author="Pierre Demolliens" w:date="2019-02-04T16:23:00Z">
               <w:r>
                 <w:rPr>
                   <w:rFonts w:cstheme="minorHAnsi"/>
@@ -8790,7 +8806,7 @@
       </w:tr>
       <w:tr>
         <w:trPr>
-          <w:del w:id="266" w:author="Pierre Demolliens" w:date="2019-02-04T16:23:00Z"/>
+          <w:del w:id="269" w:author="Pierre Demolliens" w:date="2019-02-04T16:23:00Z"/>
         </w:trPr>
         <w:tc>
           <w:tcPr>
@@ -8801,7 +8817,7 @@
             <w:pPr>
               <w:jc w:val="center"/>
               <w:rPr>
-                <w:del w:id="267" w:author="Pierre Demolliens" w:date="2019-02-04T16:23:00Z"/>
+                <w:del w:id="270" w:author="Pierre Demolliens" w:date="2019-02-04T16:23:00Z"/>
                 <w:rFonts w:cstheme="minorHAnsi"/>
               </w:rPr>
             </w:pPr>
@@ -8820,11 +8836,11 @@
               </w:numPr>
               <w:jc w:val="center"/>
               <w:rPr>
-                <w:del w:id="268" w:author="Pierre Demolliens" w:date="2019-02-04T16:23:00Z"/>
+                <w:del w:id="271" w:author="Pierre Demolliens" w:date="2019-02-04T16:23:00Z"/>
                 <w:rFonts w:cstheme="minorHAnsi"/>
               </w:rPr>
             </w:pPr>
-            <w:del w:id="269" w:author="Pierre Demolliens" w:date="2019-02-04T16:23:00Z">
+            <w:del w:id="272" w:author="Pierre Demolliens" w:date="2019-02-04T16:23:00Z">
               <w:r>
                 <w:rPr>
                   <w:rFonts w:cstheme="minorHAnsi"/>
@@ -8844,11 +8860,11 @@
               <w:ind w:left="0"/>
               <w:jc w:val="center"/>
               <w:rPr>
-                <w:del w:id="270" w:author="Pierre Demolliens" w:date="2019-02-04T16:23:00Z"/>
+                <w:del w:id="273" w:author="Pierre Demolliens" w:date="2019-02-04T16:23:00Z"/>
                 <w:rFonts w:cstheme="minorHAnsi"/>
               </w:rPr>
             </w:pPr>
-            <w:del w:id="271" w:author="Pierre Demolliens" w:date="2019-02-04T16:23:00Z">
+            <w:del w:id="274" w:author="Pierre Demolliens" w:date="2019-02-04T16:23:00Z">
               <w:r>
                 <w:rPr>
                   <w:rFonts w:cstheme="minorHAnsi"/>
@@ -8863,6 +8879,9 @@
     <w:p>
       <w:pPr>
         <w:ind w:left="360"/>
+        <w:rPr>
+          <w:del w:id="275" w:author="Pierre Demolliens" w:date="2019-02-05T13:49:00Z"/>
+        </w:rPr>
       </w:pPr>
     </w:p>
     <w:p>
@@ -8873,28 +8892,28 @@
           <w:numId w:val="1"/>
         </w:numPr>
         <w:rPr>
-          <w:del w:id="272" w:author="Pierre Demolliens" w:date="2019-02-04T16:23:00Z"/>
+          <w:del w:id="276" w:author="Pierre Demolliens" w:date="2019-02-04T16:23:00Z"/>
           <w:color w:val="auto"/>
         </w:rPr>
       </w:pPr>
-      <w:bookmarkStart w:id="273" w:name="_Toc513210800"/>
-      <w:bookmarkStart w:id="274" w:name="_Toc532117009"/>
-      <w:bookmarkEnd w:id="22"/>
-      <w:del w:id="275" w:author="Pierre Demolliens" w:date="2019-02-04T16:23:00Z">
+      <w:bookmarkStart w:id="277" w:name="_Toc513210800"/>
+      <w:bookmarkStart w:id="278" w:name="_Toc532117009"/>
+      <w:bookmarkEnd w:id="25"/>
+      <w:del w:id="279" w:author="Pierre Demolliens" w:date="2019-02-04T16:23:00Z">
         <w:r>
           <w:rPr>
             <w:color w:val="auto"/>
           </w:rPr>
           <w:delText>IMPLICATION CLIENT</w:delText>
         </w:r>
-        <w:bookmarkEnd w:id="273"/>
-        <w:bookmarkEnd w:id="274"/>
+        <w:bookmarkEnd w:id="277"/>
+        <w:bookmarkEnd w:id="278"/>
       </w:del>
     </w:p>
     <w:p>
       <w:pPr>
         <w:rPr>
-          <w:del w:id="276" w:author="Pierre Demolliens" w:date="2019-02-04T16:23:00Z"/>
+          <w:del w:id="280" w:author="Pierre Demolliens" w:date="2019-02-04T16:23:00Z"/>
         </w:rPr>
       </w:pPr>
     </w:p>
@@ -8902,10 +8921,10 @@
       <w:pPr>
         <w:ind w:left="360"/>
         <w:rPr>
-          <w:del w:id="277" w:author="Pierre Demolliens" w:date="2019-02-04T16:23:00Z"/>
+          <w:del w:id="281" w:author="Pierre Demolliens" w:date="2019-02-04T16:23:00Z"/>
         </w:rPr>
       </w:pPr>
-      <w:del w:id="278" w:author="Pierre Demolliens" w:date="2019-02-04T16:23:00Z">
+      <w:del w:id="282" w:author="Pierre Demolliens" w:date="2019-02-04T16:23:00Z">
         <w:r>
           <w:delText>Le client est impliqué du début à la fin du cycle de développement du système logiciel de par sa présence sur le site.</w:delText>
         </w:r>
@@ -8915,7 +8934,7 @@
       <w:pPr>
         <w:ind w:left="360"/>
         <w:rPr>
-          <w:del w:id="279" w:author="Pierre Demolliens" w:date="2019-02-04T16:23:00Z"/>
+          <w:del w:id="283" w:author="Pierre Demolliens" w:date="2019-02-04T16:23:00Z"/>
         </w:rPr>
       </w:pPr>
     </w:p>
@@ -8923,7 +8942,7 @@
       <w:pPr>
         <w:ind w:left="360"/>
         <w:rPr>
-          <w:del w:id="280" w:author="Pierre Demolliens" w:date="2019-02-04T16:23:00Z"/>
+          <w:del w:id="284" w:author="Pierre Demolliens" w:date="2019-02-04T16:23:00Z"/>
         </w:rPr>
       </w:pPr>
     </w:p>
@@ -8931,7 +8950,7 @@
       <w:pPr>
         <w:ind w:left="360"/>
         <w:rPr>
-          <w:del w:id="281" w:author="Pierre Demolliens" w:date="2019-02-04T16:23:00Z"/>
+          <w:del w:id="285" w:author="Pierre Demolliens" w:date="2019-02-04T16:23:00Z"/>
         </w:rPr>
       </w:pPr>
     </w:p>
@@ -8939,7 +8958,7 @@
       <w:pPr>
         <w:ind w:left="360"/>
         <w:rPr>
-          <w:del w:id="282" w:author="Pierre Demolliens" w:date="2019-02-04T16:23:00Z"/>
+          <w:del w:id="286" w:author="Pierre Demolliens" w:date="2019-02-04T16:23:00Z"/>
         </w:rPr>
       </w:pPr>
     </w:p>
@@ -8954,17 +8973,17 @@
           <w:color w:val="auto"/>
         </w:rPr>
       </w:pPr>
-      <w:bookmarkStart w:id="283" w:name="_Toc532117010"/>
-      <w:bookmarkStart w:id="284" w:name="_Hlk501102425"/>
+      <w:bookmarkStart w:id="287" w:name="_Toc532117010"/>
+      <w:bookmarkStart w:id="288" w:name="_Hlk501102425"/>
       <w:r>
         <w:rPr>
           <w:color w:val="auto"/>
         </w:rPr>
         <w:t>ENVIRONNEMENT D’INGENIERIE</w:t>
       </w:r>
-      <w:bookmarkEnd w:id="283"/>
-    </w:p>
-    <w:bookmarkEnd w:id="284"/>
+      <w:bookmarkEnd w:id="287"/>
+    </w:p>
+    <w:bookmarkEnd w:id="288"/>
     <w:p/>
     <w:p>
       <w:pPr>
@@ -9058,7 +9077,6 @@
         </w:numPr>
       </w:pPr>
       <w:r>
-        <w:lastRenderedPageBreak/>
         <w:t>Atom (Pierre)</w:t>
       </w:r>
     </w:p>
@@ -9279,10 +9297,10 @@
           <w:numId w:val="5"/>
         </w:numPr>
         <w:rPr>
-          <w:del w:id="285" w:author="Pierre Demolliens" w:date="2019-02-04T16:24:00Z"/>
+          <w:del w:id="289" w:author="Pierre Demolliens" w:date="2019-02-04T16:24:00Z"/>
         </w:rPr>
       </w:pPr>
-      <w:del w:id="286" w:author="Pierre Demolliens" w:date="2019-02-04T16:24:00Z">
+      <w:del w:id="290" w:author="Pierre Demolliens" w:date="2019-02-04T16:24:00Z">
         <w:r>
           <w:delText xml:space="preserve">Matériel de </w:delText>
         </w:r>
@@ -9314,16 +9332,16 @@
           <w:color w:val="auto"/>
         </w:rPr>
       </w:pPr>
-      <w:bookmarkStart w:id="287" w:name="_Toc513210803"/>
-      <w:bookmarkStart w:id="288" w:name="_Toc532117012"/>
+      <w:bookmarkStart w:id="291" w:name="_Toc513210803"/>
+      <w:bookmarkStart w:id="292" w:name="_Toc532117012"/>
       <w:r>
         <w:rPr>
           <w:color w:val="auto"/>
         </w:rPr>
         <w:t>GESTION DE LA CONFIGURATION</w:t>
       </w:r>
-      <w:bookmarkEnd w:id="287"/>
-      <w:bookmarkEnd w:id="288"/>
+      <w:bookmarkEnd w:id="291"/>
+      <w:bookmarkEnd w:id="292"/>
     </w:p>
     <w:p>
       <w:pPr>
@@ -9342,8 +9360,8 @@
           <w:sz w:val="24"/>
         </w:rPr>
       </w:pPr>
-      <w:bookmarkStart w:id="289" w:name="_Toc513210804"/>
-      <w:bookmarkStart w:id="290" w:name="_Toc532117013"/>
+      <w:bookmarkStart w:id="293" w:name="_Toc513210804"/>
+      <w:bookmarkStart w:id="294" w:name="_Toc532117013"/>
       <w:r>
         <w:rPr>
           <w:color w:val="auto"/>
@@ -9351,8 +9369,8 @@
         </w:rPr>
         <w:t>LOGICIEL</w:t>
       </w:r>
-      <w:bookmarkEnd w:id="289"/>
-      <w:bookmarkEnd w:id="290"/>
+      <w:bookmarkEnd w:id="293"/>
+      <w:bookmarkEnd w:id="294"/>
     </w:p>
     <w:p/>
     <w:p>
@@ -9382,8 +9400,8 @@
           <w:sz w:val="24"/>
         </w:rPr>
       </w:pPr>
-      <w:bookmarkStart w:id="291" w:name="_Toc513210805"/>
-      <w:bookmarkStart w:id="292" w:name="_Toc532117014"/>
+      <w:bookmarkStart w:id="295" w:name="_Toc513210805"/>
+      <w:bookmarkStart w:id="296" w:name="_Toc532117014"/>
       <w:r>
         <w:rPr>
           <w:color w:val="auto"/>
@@ -9391,8 +9409,8 @@
         </w:rPr>
         <w:t>DOCUMENTATION</w:t>
       </w:r>
-      <w:bookmarkEnd w:id="291"/>
-      <w:bookmarkEnd w:id="292"/>
+      <w:bookmarkEnd w:id="295"/>
+      <w:bookmarkEnd w:id="296"/>
     </w:p>
     <w:p/>
     <w:p>
@@ -9479,14 +9497,14 @@
           <w:color w:val="auto"/>
         </w:rPr>
       </w:pPr>
-      <w:bookmarkStart w:id="293" w:name="_Toc532117015"/>
+      <w:bookmarkStart w:id="297" w:name="_Toc532117015"/>
       <w:r>
         <w:rPr>
           <w:color w:val="auto"/>
         </w:rPr>
         <w:t>RESPONSABILITES</w:t>
       </w:r>
-      <w:bookmarkEnd w:id="293"/>
+      <w:bookmarkEnd w:id="297"/>
     </w:p>
     <w:p/>
     <w:p>
@@ -9500,14 +9518,14 @@
           <w:color w:val="auto"/>
         </w:rPr>
       </w:pPr>
-      <w:bookmarkStart w:id="294" w:name="_Toc532117016"/>
+      <w:bookmarkStart w:id="298" w:name="_Toc532117016"/>
       <w:r>
         <w:rPr>
           <w:color w:val="auto"/>
         </w:rPr>
         <w:t>ACTIVITES ET RESPONSABILITES</w:t>
       </w:r>
-      <w:bookmarkEnd w:id="294"/>
+      <w:bookmarkEnd w:id="298"/>
     </w:p>
     <w:p>
       <w:pPr>
@@ -9541,7 +9559,7 @@
                 <w:b/>
               </w:rPr>
             </w:pPr>
-            <w:bookmarkStart w:id="295" w:name="_Hlk499820510"/>
+            <w:bookmarkStart w:id="299" w:name="_Hlk499820510"/>
             <w:r>
               <w:rPr>
                 <w:b/>
@@ -9584,7 +9602,6 @@
               <w:jc w:val="center"/>
             </w:pPr>
             <w:r>
-              <w:lastRenderedPageBreak/>
               <w:t>Gestion de projet</w:t>
             </w:r>
           </w:p>
@@ -9790,7 +9807,7 @@
           </w:p>
         </w:tc>
       </w:tr>
-      <w:bookmarkEnd w:id="295"/>
+      <w:bookmarkEnd w:id="299"/>
     </w:tbl>
     <w:p>
       <w:pPr>
@@ -9806,26 +9823,26 @@
         </w:numPr>
         <w:jc w:val="center"/>
         <w:rPr>
-          <w:del w:id="296" w:author="Pierre Demolliens" w:date="2019-02-04T16:24:00Z"/>
+          <w:del w:id="300" w:author="Pierre Demolliens" w:date="2019-02-04T16:24:00Z"/>
           <w:color w:val="auto"/>
         </w:rPr>
       </w:pPr>
-      <w:bookmarkStart w:id="297" w:name="_Toc532117017"/>
-      <w:del w:id="298" w:author="Pierre Demolliens" w:date="2019-02-04T16:24:00Z">
+      <w:bookmarkStart w:id="301" w:name="_Toc532117017"/>
+      <w:del w:id="302" w:author="Pierre Demolliens" w:date="2019-02-04T16:24:00Z">
         <w:r>
           <w:rPr>
             <w:color w:val="auto"/>
           </w:rPr>
           <w:delText>DOCUMENTATION DES ACTIVITES ET RESPONSABILITES</w:delText>
         </w:r>
-        <w:bookmarkEnd w:id="297"/>
+        <w:bookmarkEnd w:id="301"/>
       </w:del>
     </w:p>
     <w:p>
       <w:pPr>
         <w:jc w:val="center"/>
         <w:rPr>
-          <w:del w:id="299" w:author="Pierre Demolliens" w:date="2019-02-04T16:24:00Z"/>
+          <w:del w:id="303" w:author="Pierre Demolliens" w:date="2019-02-04T16:24:00Z"/>
         </w:rPr>
       </w:pPr>
     </w:p>
@@ -9846,7 +9863,7 @@
       <w:tr>
         <w:trPr>
           <w:jc w:val="center"/>
-          <w:del w:id="300" w:author="Pierre Demolliens" w:date="2019-02-04T16:24:00Z"/>
+          <w:del w:id="304" w:author="Pierre Demolliens" w:date="2019-02-04T16:24:00Z"/>
         </w:trPr>
         <w:tc>
           <w:tcPr>
@@ -9857,11 +9874,11 @@
             <w:pPr>
               <w:jc w:val="center"/>
               <w:rPr>
-                <w:del w:id="301" w:author="Pierre Demolliens" w:date="2019-02-04T16:24:00Z"/>
+                <w:del w:id="305" w:author="Pierre Demolliens" w:date="2019-02-04T16:24:00Z"/>
                 <w:b/>
               </w:rPr>
             </w:pPr>
-            <w:del w:id="302" w:author="Pierre Demolliens" w:date="2019-02-04T16:24:00Z">
+            <w:del w:id="306" w:author="Pierre Demolliens" w:date="2019-02-04T16:24:00Z">
               <w:r>
                 <w:rPr>
                   <w:b/>
@@ -9880,11 +9897,11 @@
             <w:pPr>
               <w:jc w:val="center"/>
               <w:rPr>
-                <w:del w:id="303" w:author="Pierre Demolliens" w:date="2019-02-04T16:24:00Z"/>
+                <w:del w:id="307" w:author="Pierre Demolliens" w:date="2019-02-04T16:24:00Z"/>
                 <w:b/>
               </w:rPr>
             </w:pPr>
-            <w:del w:id="304" w:author="Pierre Demolliens" w:date="2019-02-04T16:24:00Z">
+            <w:del w:id="308" w:author="Pierre Demolliens" w:date="2019-02-04T16:24:00Z">
               <w:r>
                 <w:rPr>
                   <w:b/>
@@ -9903,11 +9920,11 @@
             <w:pPr>
               <w:jc w:val="center"/>
               <w:rPr>
-                <w:del w:id="305" w:author="Pierre Demolliens" w:date="2019-02-04T16:24:00Z"/>
+                <w:del w:id="309" w:author="Pierre Demolliens" w:date="2019-02-04T16:24:00Z"/>
                 <w:b/>
               </w:rPr>
             </w:pPr>
-            <w:del w:id="306" w:author="Pierre Demolliens" w:date="2019-02-04T16:24:00Z">
+            <w:del w:id="310" w:author="Pierre Demolliens" w:date="2019-02-04T16:24:00Z">
               <w:r>
                 <w:rPr>
                   <w:b/>
@@ -9926,11 +9943,11 @@
             <w:pPr>
               <w:jc w:val="center"/>
               <w:rPr>
-                <w:del w:id="307" w:author="Pierre Demolliens" w:date="2019-02-04T16:24:00Z"/>
+                <w:del w:id="311" w:author="Pierre Demolliens" w:date="2019-02-04T16:24:00Z"/>
                 <w:b/>
               </w:rPr>
             </w:pPr>
-            <w:del w:id="308" w:author="Pierre Demolliens" w:date="2019-02-04T16:24:00Z">
+            <w:del w:id="312" w:author="Pierre Demolliens" w:date="2019-02-04T16:24:00Z">
               <w:r>
                 <w:rPr>
                   <w:b/>
@@ -9949,11 +9966,11 @@
             <w:pPr>
               <w:jc w:val="center"/>
               <w:rPr>
-                <w:del w:id="309" w:author="Pierre Demolliens" w:date="2019-02-04T16:24:00Z"/>
+                <w:del w:id="313" w:author="Pierre Demolliens" w:date="2019-02-04T16:24:00Z"/>
                 <w:b/>
               </w:rPr>
             </w:pPr>
-            <w:del w:id="310" w:author="Pierre Demolliens" w:date="2019-02-04T16:24:00Z">
+            <w:del w:id="314" w:author="Pierre Demolliens" w:date="2019-02-04T16:24:00Z">
               <w:r>
                 <w:rPr>
                   <w:b/>
@@ -9967,7 +9984,7 @@
       <w:tr>
         <w:trPr>
           <w:jc w:val="center"/>
-          <w:del w:id="311" w:author="Pierre Demolliens" w:date="2019-02-04T16:24:00Z"/>
+          <w:del w:id="315" w:author="Pierre Demolliens" w:date="2019-02-04T16:24:00Z"/>
         </w:trPr>
         <w:tc>
           <w:tcPr>
@@ -9978,10 +9995,10 @@
             <w:pPr>
               <w:jc w:val="center"/>
               <w:rPr>
-                <w:del w:id="312" w:author="Pierre Demolliens" w:date="2019-02-04T16:24:00Z"/>
-              </w:rPr>
-            </w:pPr>
-            <w:del w:id="313" w:author="Pierre Demolliens" w:date="2019-02-04T16:24:00Z">
+                <w:del w:id="316" w:author="Pierre Demolliens" w:date="2019-02-04T16:24:00Z"/>
+              </w:rPr>
+            </w:pPr>
+            <w:del w:id="317" w:author="Pierre Demolliens" w:date="2019-02-04T16:24:00Z">
               <w:r>
                 <w:delText>Gestion de projet</w:delText>
               </w:r>
@@ -9996,7 +10013,7 @@
             <w:pPr>
               <w:jc w:val="center"/>
               <w:rPr>
-                <w:del w:id="314" w:author="Pierre Demolliens" w:date="2019-02-04T16:24:00Z"/>
+                <w:del w:id="318" w:author="Pierre Demolliens" w:date="2019-02-04T16:24:00Z"/>
               </w:rPr>
             </w:pPr>
           </w:p>
@@ -10009,7 +10026,7 @@
             <w:pPr>
               <w:jc w:val="center"/>
               <w:rPr>
-                <w:del w:id="315" w:author="Pierre Demolliens" w:date="2019-02-04T16:24:00Z"/>
+                <w:del w:id="319" w:author="Pierre Demolliens" w:date="2019-02-04T16:24:00Z"/>
               </w:rPr>
             </w:pPr>
           </w:p>
@@ -10022,7 +10039,7 @@
             <w:pPr>
               <w:jc w:val="center"/>
               <w:rPr>
-                <w:del w:id="316" w:author="Pierre Demolliens" w:date="2019-02-04T16:24:00Z"/>
+                <w:del w:id="320" w:author="Pierre Demolliens" w:date="2019-02-04T16:24:00Z"/>
               </w:rPr>
             </w:pPr>
           </w:p>
@@ -10035,7 +10052,7 @@
             <w:pPr>
               <w:jc w:val="center"/>
               <w:rPr>
-                <w:del w:id="317" w:author="Pierre Demolliens" w:date="2019-02-04T16:24:00Z"/>
+                <w:del w:id="321" w:author="Pierre Demolliens" w:date="2019-02-04T16:24:00Z"/>
               </w:rPr>
             </w:pPr>
           </w:p>
@@ -10044,7 +10061,7 @@
       <w:tr>
         <w:trPr>
           <w:jc w:val="center"/>
-          <w:del w:id="318" w:author="Pierre Demolliens" w:date="2019-02-04T16:24:00Z"/>
+          <w:del w:id="322" w:author="Pierre Demolliens" w:date="2019-02-04T16:24:00Z"/>
         </w:trPr>
         <w:tc>
           <w:tcPr>
@@ -10054,10 +10071,10 @@
             <w:pPr>
               <w:jc w:val="center"/>
               <w:rPr>
-                <w:del w:id="319" w:author="Pierre Demolliens" w:date="2019-02-04T16:24:00Z"/>
-              </w:rPr>
-            </w:pPr>
-            <w:del w:id="320" w:author="Pierre Demolliens" w:date="2019-02-04T16:24:00Z">
+                <w:del w:id="323" w:author="Pierre Demolliens" w:date="2019-02-04T16:24:00Z"/>
+              </w:rPr>
+            </w:pPr>
+            <w:del w:id="324" w:author="Pierre Demolliens" w:date="2019-02-04T16:24:00Z">
               <w:r>
                 <w:delText>Analyse des risques du logiciel</w:delText>
               </w:r>
@@ -10072,10 +10089,10 @@
             <w:pPr>
               <w:jc w:val="center"/>
               <w:rPr>
-                <w:del w:id="321" w:author="Pierre Demolliens" w:date="2019-02-04T16:24:00Z"/>
-              </w:rPr>
-            </w:pPr>
-            <w:del w:id="322" w:author="Pierre Demolliens" w:date="2019-02-04T16:24:00Z">
+                <w:del w:id="325" w:author="Pierre Demolliens" w:date="2019-02-04T16:24:00Z"/>
+              </w:rPr>
+            </w:pPr>
+            <w:del w:id="326" w:author="Pierre Demolliens" w:date="2019-02-04T16:24:00Z">
               <w:r>
                 <w:delText>Plan de gestion des risques</w:delText>
               </w:r>
@@ -10091,7 +10108,7 @@
             <w:pPr>
               <w:jc w:val="center"/>
               <w:rPr>
-                <w:del w:id="323" w:author="Pierre Demolliens" w:date="2019-02-04T16:24:00Z"/>
+                <w:del w:id="327" w:author="Pierre Demolliens" w:date="2019-02-04T16:24:00Z"/>
               </w:rPr>
             </w:pPr>
           </w:p>
@@ -10105,7 +10122,7 @@
             <w:pPr>
               <w:jc w:val="center"/>
               <w:rPr>
-                <w:del w:id="324" w:author="Pierre Demolliens" w:date="2019-02-04T16:24:00Z"/>
+                <w:del w:id="328" w:author="Pierre Demolliens" w:date="2019-02-04T16:24:00Z"/>
               </w:rPr>
             </w:pPr>
           </w:p>
@@ -10118,7 +10135,7 @@
             <w:pPr>
               <w:jc w:val="center"/>
               <w:rPr>
-                <w:del w:id="325" w:author="Pierre Demolliens" w:date="2019-02-04T16:24:00Z"/>
+                <w:del w:id="329" w:author="Pierre Demolliens" w:date="2019-02-04T16:24:00Z"/>
               </w:rPr>
             </w:pPr>
           </w:p>
@@ -10127,7 +10144,7 @@
       <w:tr>
         <w:trPr>
           <w:jc w:val="center"/>
-          <w:del w:id="326" w:author="Pierre Demolliens" w:date="2019-02-04T16:24:00Z"/>
+          <w:del w:id="330" w:author="Pierre Demolliens" w:date="2019-02-04T16:24:00Z"/>
         </w:trPr>
         <w:tc>
           <w:tcPr>
@@ -10137,10 +10154,10 @@
             <w:pPr>
               <w:jc w:val="center"/>
               <w:rPr>
-                <w:del w:id="327" w:author="Pierre Demolliens" w:date="2019-02-04T16:24:00Z"/>
-              </w:rPr>
-            </w:pPr>
-            <w:del w:id="328" w:author="Pierre Demolliens" w:date="2019-02-04T16:24:00Z">
+                <w:del w:id="331" w:author="Pierre Demolliens" w:date="2019-02-04T16:24:00Z"/>
+              </w:rPr>
+            </w:pPr>
+            <w:del w:id="332" w:author="Pierre Demolliens" w:date="2019-02-04T16:24:00Z">
               <w:r>
                 <w:delText>Mise en place des outils de développement</w:delText>
               </w:r>
@@ -10155,10 +10172,10 @@
             <w:pPr>
               <w:jc w:val="center"/>
               <w:rPr>
-                <w:del w:id="329" w:author="Pierre Demolliens" w:date="2019-02-04T16:24:00Z"/>
-              </w:rPr>
-            </w:pPr>
-            <w:del w:id="330" w:author="Pierre Demolliens" w:date="2019-02-04T16:24:00Z">
+                <w:del w:id="333" w:author="Pierre Demolliens" w:date="2019-02-04T16:24:00Z"/>
+              </w:rPr>
+            </w:pPr>
+            <w:del w:id="334" w:author="Pierre Demolliens" w:date="2019-02-04T16:24:00Z">
               <w:r>
                 <w:delText>Plan de développement</w:delText>
               </w:r>
@@ -10173,7 +10190,7 @@
             <w:pPr>
               <w:jc w:val="center"/>
               <w:rPr>
-                <w:del w:id="331" w:author="Pierre Demolliens" w:date="2019-02-04T16:24:00Z"/>
+                <w:del w:id="335" w:author="Pierre Demolliens" w:date="2019-02-04T16:24:00Z"/>
               </w:rPr>
             </w:pPr>
           </w:p>
@@ -10186,7 +10203,7 @@
             <w:pPr>
               <w:jc w:val="center"/>
               <w:rPr>
-                <w:del w:id="332" w:author="Pierre Demolliens" w:date="2019-02-04T16:24:00Z"/>
+                <w:del w:id="336" w:author="Pierre Demolliens" w:date="2019-02-04T16:24:00Z"/>
               </w:rPr>
             </w:pPr>
           </w:p>
@@ -10199,7 +10216,7 @@
             <w:pPr>
               <w:jc w:val="center"/>
               <w:rPr>
-                <w:del w:id="333" w:author="Pierre Demolliens" w:date="2019-02-04T16:24:00Z"/>
+                <w:del w:id="337" w:author="Pierre Demolliens" w:date="2019-02-04T16:24:00Z"/>
               </w:rPr>
             </w:pPr>
           </w:p>
@@ -10208,7 +10225,7 @@
       <w:tr>
         <w:trPr>
           <w:jc w:val="center"/>
-          <w:del w:id="334" w:author="Pierre Demolliens" w:date="2019-02-04T16:24:00Z"/>
+          <w:del w:id="338" w:author="Pierre Demolliens" w:date="2019-02-04T16:24:00Z"/>
         </w:trPr>
         <w:tc>
           <w:tcPr>
@@ -10218,10 +10235,10 @@
             <w:pPr>
               <w:jc w:val="center"/>
               <w:rPr>
-                <w:del w:id="335" w:author="Pierre Demolliens" w:date="2019-02-04T16:24:00Z"/>
-              </w:rPr>
-            </w:pPr>
-            <w:del w:id="336" w:author="Pierre Demolliens" w:date="2019-02-04T16:24:00Z">
+                <w:del w:id="339" w:author="Pierre Demolliens" w:date="2019-02-04T16:24:00Z"/>
+              </w:rPr>
+            </w:pPr>
+            <w:del w:id="340" w:author="Pierre Demolliens" w:date="2019-02-04T16:24:00Z">
               <w:r>
                 <w:delText>Analyse des exigences du logiciel</w:delText>
               </w:r>
@@ -10236,10 +10253,10 @@
             <w:pPr>
               <w:jc w:val="center"/>
               <w:rPr>
-                <w:del w:id="337" w:author="Pierre Demolliens" w:date="2019-02-04T16:24:00Z"/>
-              </w:rPr>
-            </w:pPr>
-            <w:del w:id="338" w:author="Pierre Demolliens" w:date="2019-02-04T16:24:00Z">
+                <w:del w:id="341" w:author="Pierre Demolliens" w:date="2019-02-04T16:24:00Z"/>
+              </w:rPr>
+            </w:pPr>
+            <w:del w:id="342" w:author="Pierre Demolliens" w:date="2019-02-04T16:24:00Z">
               <w:r>
                 <w:delText>Plan de développement</w:delText>
               </w:r>
@@ -10254,7 +10271,7 @@
             <w:pPr>
               <w:jc w:val="center"/>
               <w:rPr>
-                <w:del w:id="339" w:author="Pierre Demolliens" w:date="2019-02-04T16:24:00Z"/>
+                <w:del w:id="343" w:author="Pierre Demolliens" w:date="2019-02-04T16:24:00Z"/>
               </w:rPr>
             </w:pPr>
           </w:p>
@@ -10267,7 +10284,7 @@
             <w:pPr>
               <w:jc w:val="center"/>
               <w:rPr>
-                <w:del w:id="340" w:author="Pierre Demolliens" w:date="2019-02-04T16:24:00Z"/>
+                <w:del w:id="344" w:author="Pierre Demolliens" w:date="2019-02-04T16:24:00Z"/>
               </w:rPr>
             </w:pPr>
           </w:p>
@@ -10280,7 +10297,7 @@
             <w:pPr>
               <w:jc w:val="center"/>
               <w:rPr>
-                <w:del w:id="341" w:author="Pierre Demolliens" w:date="2019-02-04T16:24:00Z"/>
+                <w:del w:id="345" w:author="Pierre Demolliens" w:date="2019-02-04T16:24:00Z"/>
               </w:rPr>
             </w:pPr>
           </w:p>
@@ -10289,7 +10306,7 @@
       <w:tr>
         <w:trPr>
           <w:jc w:val="center"/>
-          <w:del w:id="342" w:author="Pierre Demolliens" w:date="2019-02-04T16:24:00Z"/>
+          <w:del w:id="346" w:author="Pierre Demolliens" w:date="2019-02-04T16:24:00Z"/>
         </w:trPr>
         <w:tc>
           <w:tcPr>
@@ -10299,10 +10316,10 @@
             <w:pPr>
               <w:jc w:val="center"/>
               <w:rPr>
-                <w:del w:id="343" w:author="Pierre Demolliens" w:date="2019-02-04T16:24:00Z"/>
-              </w:rPr>
-            </w:pPr>
-            <w:del w:id="344" w:author="Pierre Demolliens" w:date="2019-02-04T16:24:00Z">
+                <w:del w:id="347" w:author="Pierre Demolliens" w:date="2019-02-04T16:24:00Z"/>
+              </w:rPr>
+            </w:pPr>
+            <w:del w:id="348" w:author="Pierre Demolliens" w:date="2019-02-04T16:24:00Z">
               <w:r>
                 <w:delText>Développement</w:delText>
               </w:r>
@@ -10317,10 +10334,10 @@
             <w:pPr>
               <w:jc w:val="center"/>
               <w:rPr>
-                <w:del w:id="345" w:author="Pierre Demolliens" w:date="2019-02-04T16:24:00Z"/>
-              </w:rPr>
-            </w:pPr>
-            <w:del w:id="346" w:author="Pierre Demolliens" w:date="2019-02-04T16:24:00Z">
+                <w:del w:id="349" w:author="Pierre Demolliens" w:date="2019-02-04T16:24:00Z"/>
+              </w:rPr>
+            </w:pPr>
+            <w:del w:id="350" w:author="Pierre Demolliens" w:date="2019-02-04T16:24:00Z">
               <w:r>
                 <w:delText>Code source</w:delText>
               </w:r>
@@ -10335,7 +10352,7 @@
             <w:pPr>
               <w:jc w:val="center"/>
               <w:rPr>
-                <w:del w:id="347" w:author="Pierre Demolliens" w:date="2019-02-04T16:24:00Z"/>
+                <w:del w:id="351" w:author="Pierre Demolliens" w:date="2019-02-04T16:24:00Z"/>
               </w:rPr>
             </w:pPr>
           </w:p>
@@ -10348,7 +10365,7 @@
             <w:pPr>
               <w:jc w:val="center"/>
               <w:rPr>
-                <w:del w:id="348" w:author="Pierre Demolliens" w:date="2019-02-04T16:24:00Z"/>
+                <w:del w:id="352" w:author="Pierre Demolliens" w:date="2019-02-04T16:24:00Z"/>
               </w:rPr>
             </w:pPr>
           </w:p>
@@ -10361,7 +10378,7 @@
             <w:pPr>
               <w:jc w:val="center"/>
               <w:rPr>
-                <w:del w:id="349" w:author="Pierre Demolliens" w:date="2019-02-04T16:24:00Z"/>
+                <w:del w:id="353" w:author="Pierre Demolliens" w:date="2019-02-04T16:24:00Z"/>
               </w:rPr>
             </w:pPr>
           </w:p>
@@ -10370,7 +10387,7 @@
       <w:tr>
         <w:trPr>
           <w:jc w:val="center"/>
-          <w:del w:id="350" w:author="Pierre Demolliens" w:date="2019-02-04T16:24:00Z"/>
+          <w:del w:id="354" w:author="Pierre Demolliens" w:date="2019-02-04T16:24:00Z"/>
         </w:trPr>
         <w:tc>
           <w:tcPr>
@@ -10380,10 +10397,10 @@
             <w:pPr>
               <w:jc w:val="center"/>
               <w:rPr>
-                <w:del w:id="351" w:author="Pierre Demolliens" w:date="2019-02-04T16:24:00Z"/>
-              </w:rPr>
-            </w:pPr>
-            <w:del w:id="352" w:author="Pierre Demolliens" w:date="2019-02-04T16:24:00Z">
+                <w:del w:id="355" w:author="Pierre Demolliens" w:date="2019-02-04T16:24:00Z"/>
+              </w:rPr>
+            </w:pPr>
+            <w:del w:id="356" w:author="Pierre Demolliens" w:date="2019-02-04T16:24:00Z">
               <w:r>
                 <w:delText>Tests logiciels</w:delText>
               </w:r>
@@ -10398,10 +10415,10 @@
             <w:pPr>
               <w:jc w:val="center"/>
               <w:rPr>
-                <w:del w:id="353" w:author="Pierre Demolliens" w:date="2019-02-04T16:24:00Z"/>
-              </w:rPr>
-            </w:pPr>
-            <w:del w:id="354" w:author="Pierre Demolliens" w:date="2019-02-04T16:24:00Z">
+                <w:del w:id="357" w:author="Pierre Demolliens" w:date="2019-02-04T16:24:00Z"/>
+              </w:rPr>
+            </w:pPr>
+            <w:del w:id="358" w:author="Pierre Demolliens" w:date="2019-02-04T16:24:00Z">
               <w:r>
                 <w:delText>Plan de tests</w:delText>
               </w:r>
@@ -10416,7 +10433,7 @@
             <w:pPr>
               <w:jc w:val="center"/>
               <w:rPr>
-                <w:del w:id="355" w:author="Pierre Demolliens" w:date="2019-02-04T16:24:00Z"/>
+                <w:del w:id="359" w:author="Pierre Demolliens" w:date="2019-02-04T16:24:00Z"/>
               </w:rPr>
             </w:pPr>
           </w:p>
@@ -10429,7 +10446,7 @@
             <w:pPr>
               <w:jc w:val="center"/>
               <w:rPr>
-                <w:del w:id="356" w:author="Pierre Demolliens" w:date="2019-02-04T16:24:00Z"/>
+                <w:del w:id="360" w:author="Pierre Demolliens" w:date="2019-02-04T16:24:00Z"/>
               </w:rPr>
             </w:pPr>
           </w:p>
@@ -10442,7 +10459,7 @@
             <w:pPr>
               <w:jc w:val="center"/>
               <w:rPr>
-                <w:del w:id="357" w:author="Pierre Demolliens" w:date="2019-02-04T16:24:00Z"/>
+                <w:del w:id="361" w:author="Pierre Demolliens" w:date="2019-02-04T16:24:00Z"/>
               </w:rPr>
             </w:pPr>
           </w:p>
@@ -10451,7 +10468,7 @@
       <w:tr>
         <w:trPr>
           <w:jc w:val="center"/>
-          <w:del w:id="358" w:author="Pierre Demolliens" w:date="2019-02-04T16:24:00Z"/>
+          <w:del w:id="362" w:author="Pierre Demolliens" w:date="2019-02-04T16:24:00Z"/>
         </w:trPr>
         <w:tc>
           <w:tcPr>
@@ -10461,10 +10478,10 @@
             <w:pPr>
               <w:jc w:val="center"/>
               <w:rPr>
-                <w:del w:id="359" w:author="Pierre Demolliens" w:date="2019-02-04T16:24:00Z"/>
-              </w:rPr>
-            </w:pPr>
-            <w:del w:id="360" w:author="Pierre Demolliens" w:date="2019-02-04T16:24:00Z">
+                <w:del w:id="363" w:author="Pierre Demolliens" w:date="2019-02-04T16:24:00Z"/>
+              </w:rPr>
+            </w:pPr>
+            <w:del w:id="364" w:author="Pierre Demolliens" w:date="2019-02-04T16:24:00Z">
               <w:r>
                 <w:delText>Déploiement du logiciel</w:delText>
               </w:r>
@@ -10479,10 +10496,10 @@
             <w:pPr>
               <w:jc w:val="center"/>
               <w:rPr>
-                <w:del w:id="361" w:author="Pierre Demolliens" w:date="2019-02-04T16:24:00Z"/>
-              </w:rPr>
-            </w:pPr>
-            <w:del w:id="362" w:author="Pierre Demolliens" w:date="2019-02-04T16:24:00Z">
+                <w:del w:id="365" w:author="Pierre Demolliens" w:date="2019-02-04T16:24:00Z"/>
+              </w:rPr>
+            </w:pPr>
+            <w:del w:id="366" w:author="Pierre Demolliens" w:date="2019-02-04T16:24:00Z">
               <w:r>
                 <w:delText>Rapport de description de version diffusée</w:delText>
               </w:r>
@@ -10497,7 +10514,7 @@
             <w:pPr>
               <w:jc w:val="center"/>
               <w:rPr>
-                <w:del w:id="363" w:author="Pierre Demolliens" w:date="2019-02-04T16:24:00Z"/>
+                <w:del w:id="367" w:author="Pierre Demolliens" w:date="2019-02-04T16:24:00Z"/>
               </w:rPr>
             </w:pPr>
           </w:p>
@@ -10510,7 +10527,7 @@
             <w:pPr>
               <w:jc w:val="center"/>
               <w:rPr>
-                <w:del w:id="364" w:author="Pierre Demolliens" w:date="2019-02-04T16:24:00Z"/>
+                <w:del w:id="368" w:author="Pierre Demolliens" w:date="2019-02-04T16:24:00Z"/>
               </w:rPr>
             </w:pPr>
           </w:p>
@@ -10523,7 +10540,7 @@
             <w:pPr>
               <w:jc w:val="center"/>
               <w:rPr>
-                <w:del w:id="365" w:author="Pierre Demolliens" w:date="2019-02-04T16:24:00Z"/>
+                <w:del w:id="369" w:author="Pierre Demolliens" w:date="2019-02-04T16:24:00Z"/>
               </w:rPr>
             </w:pPr>
           </w:p>
@@ -10532,7 +10549,7 @@
       <w:tr>
         <w:trPr>
           <w:jc w:val="center"/>
-          <w:del w:id="366" w:author="Pierre Demolliens" w:date="2019-02-04T16:24:00Z"/>
+          <w:del w:id="370" w:author="Pierre Demolliens" w:date="2019-02-04T16:24:00Z"/>
         </w:trPr>
         <w:tc>
           <w:tcPr>
@@ -10542,10 +10559,10 @@
             <w:pPr>
               <w:jc w:val="center"/>
               <w:rPr>
-                <w:del w:id="367" w:author="Pierre Demolliens" w:date="2019-02-04T16:24:00Z"/>
-              </w:rPr>
-            </w:pPr>
-            <w:del w:id="368" w:author="Pierre Demolliens" w:date="2019-02-04T16:24:00Z">
+                <w:del w:id="371" w:author="Pierre Demolliens" w:date="2019-02-04T16:24:00Z"/>
+              </w:rPr>
+            </w:pPr>
+            <w:del w:id="372" w:author="Pierre Demolliens" w:date="2019-02-04T16:24:00Z">
               <w:r>
                 <w:delText>Gestion de la configuration</w:delText>
               </w:r>
@@ -10560,10 +10577,10 @@
             <w:pPr>
               <w:jc w:val="center"/>
               <w:rPr>
-                <w:del w:id="369" w:author="Pierre Demolliens" w:date="2019-02-04T16:24:00Z"/>
-              </w:rPr>
-            </w:pPr>
-            <w:del w:id="370" w:author="Pierre Demolliens" w:date="2019-02-04T16:24:00Z">
+                <w:del w:id="373" w:author="Pierre Demolliens" w:date="2019-02-04T16:24:00Z"/>
+              </w:rPr>
+            </w:pPr>
+            <w:del w:id="374" w:author="Pierre Demolliens" w:date="2019-02-04T16:24:00Z">
               <w:r>
                 <w:delText>Plan de gestion de la configuration du logiciel</w:delText>
               </w:r>
@@ -10578,7 +10595,7 @@
             <w:pPr>
               <w:jc w:val="center"/>
               <w:rPr>
-                <w:del w:id="371" w:author="Pierre Demolliens" w:date="2019-02-04T16:24:00Z"/>
+                <w:del w:id="375" w:author="Pierre Demolliens" w:date="2019-02-04T16:24:00Z"/>
               </w:rPr>
             </w:pPr>
           </w:p>
@@ -10591,7 +10608,7 @@
             <w:pPr>
               <w:jc w:val="center"/>
               <w:rPr>
-                <w:del w:id="372" w:author="Pierre Demolliens" w:date="2019-02-04T16:24:00Z"/>
+                <w:del w:id="376" w:author="Pierre Demolliens" w:date="2019-02-04T16:24:00Z"/>
               </w:rPr>
             </w:pPr>
           </w:p>
@@ -10604,7 +10621,7 @@
             <w:pPr>
               <w:jc w:val="center"/>
               <w:rPr>
-                <w:del w:id="373" w:author="Pierre Demolliens" w:date="2019-02-04T16:24:00Z"/>
+                <w:del w:id="377" w:author="Pierre Demolliens" w:date="2019-02-04T16:24:00Z"/>
               </w:rPr>
             </w:pPr>
           </w:p>
@@ -10615,7 +10632,7 @@
       <w:pPr>
         <w:jc w:val="center"/>
         <w:rPr>
-          <w:del w:id="374" w:author="Pierre Demolliens" w:date="2019-02-04T16:24:00Z"/>
+          <w:del w:id="378" w:author="Pierre Demolliens" w:date="2019-02-04T16:24:00Z"/>
         </w:rPr>
       </w:pPr>
     </w:p>
@@ -10623,37 +10640,53 @@
       <w:pPr>
         <w:jc w:val="center"/>
       </w:pPr>
-      <w:bookmarkStart w:id="375" w:name="_GoBack"/>
-      <w:bookmarkEnd w:id="375"/>
     </w:p>
     <w:p>
       <w:pPr>
         <w:jc w:val="center"/>
+        <w:rPr>
+          <w:del w:id="379" w:author="Pierre Demolliens" w:date="2019-02-05T11:25:00Z"/>
+        </w:rPr>
       </w:pPr>
     </w:p>
     <w:p>
       <w:pPr>
         <w:jc w:val="center"/>
+        <w:rPr>
+          <w:del w:id="380" w:author="Pierre Demolliens" w:date="2019-02-05T11:25:00Z"/>
+        </w:rPr>
       </w:pPr>
     </w:p>
     <w:p>
       <w:pPr>
         <w:jc w:val="center"/>
+        <w:rPr>
+          <w:del w:id="381" w:author="Pierre Demolliens" w:date="2019-02-05T11:25:00Z"/>
+        </w:rPr>
       </w:pPr>
     </w:p>
     <w:p>
       <w:pPr>
         <w:jc w:val="center"/>
+        <w:rPr>
+          <w:del w:id="382" w:author="Pierre Demolliens" w:date="2019-02-05T11:25:00Z"/>
+        </w:rPr>
       </w:pPr>
     </w:p>
     <w:p>
       <w:pPr>
         <w:jc w:val="center"/>
+        <w:rPr>
+          <w:del w:id="383" w:author="Pierre Demolliens" w:date="2019-02-05T11:25:00Z"/>
+        </w:rPr>
       </w:pPr>
     </w:p>
     <w:p>
       <w:pPr>
         <w:jc w:val="center"/>
+        <w:rPr>
+          <w:del w:id="384" w:author="Pierre Demolliens" w:date="2019-02-05T11:25:00Z"/>
+        </w:rPr>
       </w:pPr>
     </w:p>
     <w:p>
@@ -10670,14 +10703,14 @@
           <w:color w:val="auto"/>
         </w:rPr>
       </w:pPr>
-      <w:bookmarkStart w:id="376" w:name="_Toc532117018"/>
+      <w:bookmarkStart w:id="385" w:name="_Toc532117018"/>
       <w:r>
         <w:rPr>
           <w:color w:val="auto"/>
         </w:rPr>
         <w:t>ANALYSE DES RISQUES</w:t>
       </w:r>
-      <w:bookmarkEnd w:id="376"/>
+      <w:bookmarkEnd w:id="385"/>
     </w:p>
     <w:p/>
     <w:p>
@@ -10710,19 +10743,18 @@
           <w:color w:val="auto"/>
         </w:rPr>
       </w:pPr>
-      <w:bookmarkStart w:id="377" w:name="_Toc532117019"/>
+      <w:bookmarkStart w:id="386" w:name="_Toc532117019"/>
       <w:r>
         <w:rPr>
           <w:color w:val="auto"/>
         </w:rPr>
         <w:t>SPECIFICATIONS LOGICIELLES</w:t>
       </w:r>
-      <w:bookmarkEnd w:id="377"/>
+      <w:bookmarkEnd w:id="386"/>
     </w:p>
     <w:p/>
     <w:p>
       <w:r>
-        <w:lastRenderedPageBreak/>
         <w:t xml:space="preserve">Voir le document </w:t>
       </w:r>
       <w:r>
@@ -10752,14 +10784,14 @@
           <w:color w:val="auto"/>
         </w:rPr>
       </w:pPr>
-      <w:bookmarkStart w:id="378" w:name="_Toc532117020"/>
+      <w:bookmarkStart w:id="387" w:name="_Toc532117020"/>
       <w:r>
         <w:rPr>
           <w:color w:val="auto"/>
         </w:rPr>
         <w:t>TESTS DU SYSTEME LOGICIEL</w:t>
       </w:r>
-      <w:bookmarkEnd w:id="378"/>
+      <w:bookmarkEnd w:id="387"/>
     </w:p>
     <w:p/>
     <w:p>
@@ -10829,14 +10861,14 @@
           <w:color w:val="auto"/>
         </w:rPr>
       </w:pPr>
-      <w:bookmarkStart w:id="379" w:name="_Toc532117021"/>
+      <w:bookmarkStart w:id="388" w:name="_Toc532117021"/>
       <w:r>
         <w:rPr>
           <w:color w:val="auto"/>
         </w:rPr>
         <w:t>MATRICE DES TRACABILITES DES EXIGENCES</w:t>
       </w:r>
-      <w:bookmarkEnd w:id="379"/>
+      <w:bookmarkEnd w:id="388"/>
     </w:p>
     <w:p/>
     <w:p>
@@ -10870,14 +10902,15 @@
           <w:color w:val="auto"/>
         </w:rPr>
       </w:pPr>
-      <w:bookmarkStart w:id="380" w:name="_Toc532117022"/>
+      <w:bookmarkStart w:id="389" w:name="_Toc532117022"/>
       <w:r>
         <w:rPr>
           <w:color w:val="auto"/>
         </w:rPr>
+        <w:lastRenderedPageBreak/>
         <w:t>DIFFUSION DU LOGICIEL</w:t>
       </w:r>
-      <w:bookmarkEnd w:id="380"/>
+      <w:bookmarkEnd w:id="389"/>
     </w:p>
     <w:p/>
     <w:p>
@@ -10911,14 +10944,14 @@
           <w:color w:val="auto"/>
         </w:rPr>
       </w:pPr>
-      <w:bookmarkStart w:id="381" w:name="_Toc532117023"/>
+      <w:bookmarkStart w:id="390" w:name="_Toc532117023"/>
       <w:r>
         <w:rPr>
           <w:color w:val="auto"/>
         </w:rPr>
         <w:t>CONFIGURATION DU LOGICIEL</w:t>
       </w:r>
-      <w:bookmarkEnd w:id="381"/>
+      <w:bookmarkEnd w:id="390"/>
     </w:p>
     <w:p/>
     <w:p>
@@ -20970,7 +21003,7 @@
 </file>
 
 <file path=customXml/itemProps1.xml><?xml version="1.0" encoding="utf-8"?>
-<ds:datastoreItem xmlns:ds="http://schemas.openxmlformats.org/officeDocument/2006/customXml" ds:itemID="{A6DB4B36-3292-42E0-A850-0DA3AC3BC24D}">
+<ds:datastoreItem xmlns:ds="http://schemas.openxmlformats.org/officeDocument/2006/customXml" ds:itemID="{29E6B4A2-9676-4180-9F4F-D27E127CEE28}">
   <ds:schemaRefs>
     <ds:schemaRef ds:uri="http://schemas.openxmlformats.org/officeDocument/2006/bibliography"/>
   </ds:schemaRefs>

</xml_diff>